<commit_message>
Created Draft for RTM
Signed-off-by: mariam-elshakafi <mariam.elshakafi@gmail.com>
</commit_message>
<xml_diff>
--- a/Drafts/Amr/PO3DGW.docx
+++ b/Drafts/Amr/PO3DGW.docx
@@ -1,9 +1,12 @@
 
 <file path=word/document.xml><?xml version="1.0" encoding="utf-8"?>
-<w:document xmlns:wpc="http://schemas.microsoft.com/office/word/2010/wordprocessingCanvas" xmlns:cx="http://schemas.microsoft.com/office/drawing/2014/chartex" xmlns:mc="http://schemas.openxmlformats.org/markup-compatibility/2006" xmlns:o="urn:schemas-microsoft-com:office:office" xmlns:r="http://schemas.openxmlformats.org/officeDocument/2006/relationships" xmlns:m="http://schemas.openxmlformats.org/officeDocument/2006/math" xmlns:v="urn:schemas-microsoft-com:vml" xmlns:wp14="http://schemas.microsoft.com/office/word/2010/wordprocessingDrawing" xmlns:wp="http://schemas.openxmlformats.org/drawingml/2006/wordprocessingDrawing" xmlns:w10="urn:schemas-microsoft-com:office:word" xmlns:w="http://schemas.openxmlformats.org/wordprocessingml/2006/main" xmlns:w14="http://schemas.microsoft.com/office/word/2010/wordml" xmlns:w15="http://schemas.microsoft.com/office/word/2012/wordml" xmlns:w16se="http://schemas.microsoft.com/office/word/2015/wordml/symex" xmlns:wpg="http://schemas.microsoft.com/office/word/2010/wordprocessingGroup" xmlns:wpi="http://schemas.microsoft.com/office/word/2010/wordprocessingInk" xmlns:wne="http://schemas.microsoft.com/office/word/2006/wordml" xmlns:wps="http://schemas.microsoft.com/office/word/2010/wordprocessingShape" mc:Ignorable="w14 w15 w16se wp14">
+<w:document xmlns:wpc="http://schemas.microsoft.com/office/word/2010/wordprocessingCanvas" xmlns:cx="http://schemas.microsoft.com/office/drawing/2014/chartex" xmlns:cx1="http://schemas.microsoft.com/office/drawing/2015/9/8/chartex" xmlns:cx2="http://schemas.microsoft.com/office/drawing/2015/10/21/chartex" xmlns:cx3="http://schemas.microsoft.com/office/drawing/2016/5/9/chartex" xmlns:cx4="http://schemas.microsoft.com/office/drawing/2016/5/10/chartex" xmlns:cx5="http://schemas.microsoft.com/office/drawing/2016/5/11/chartex" xmlns:cx6="http://schemas.microsoft.com/office/drawing/2016/5/12/chartex" xmlns:cx7="http://schemas.microsoft.com/office/drawing/2016/5/13/chartex" xmlns:cx8="http://schemas.microsoft.com/office/drawing/2016/5/14/chartex" xmlns:mc="http://schemas.openxmlformats.org/markup-compatibility/2006" xmlns:aink="http://schemas.microsoft.com/office/drawing/2016/ink" xmlns:am3d="http://schemas.microsoft.com/office/drawing/2017/model3d" xmlns:o="urn:schemas-microsoft-com:office:office" xmlns:r="http://schemas.openxmlformats.org/officeDocument/2006/relationships" xmlns:m="http://schemas.openxmlformats.org/officeDocument/2006/math" xmlns:v="urn:schemas-microsoft-com:vml" xmlns:wp14="http://schemas.microsoft.com/office/word/2010/wordprocessingDrawing" xmlns:wp="http://schemas.openxmlformats.org/drawingml/2006/wordprocessingDrawing" xmlns:w10="urn:schemas-microsoft-com:office:word" xmlns:w="http://schemas.openxmlformats.org/wordprocessingml/2006/main" xmlns:w14="http://schemas.microsoft.com/office/word/2010/wordml" xmlns:w15="http://schemas.microsoft.com/office/word/2012/wordml" xmlns:w16cid="http://schemas.microsoft.com/office/word/2016/wordml/cid" xmlns:w16se="http://schemas.microsoft.com/office/word/2015/wordml/symex" xmlns:wpg="http://schemas.microsoft.com/office/word/2010/wordprocessingGroup" xmlns:wpi="http://schemas.microsoft.com/office/word/2010/wordprocessingInk" xmlns:wne="http://schemas.microsoft.com/office/word/2006/wordml" xmlns:wps="http://schemas.microsoft.com/office/word/2010/wordprocessingShape" mc:Ignorable="w14 w15 w16se w16cid wp14">
   <w:body>
     <w:p/>
-    <w:p/>
+    <w:p>
+      <w:bookmarkStart w:id="0" w:name="_GoBack"/>
+      <w:bookmarkEnd w:id="0"/>
+    </w:p>
     <w:p>
       <w:pPr>
         <w:jc w:val="center"/>
@@ -931,10 +934,10 @@
           <w:szCs w:val="48"/>
         </w:rPr>
       </w:pPr>
-      <w:bookmarkStart w:id="0" w:name="_Toc32222654"/>
-      <w:bookmarkStart w:id="1" w:name="_Toc466012295"/>
-      <w:bookmarkStart w:id="2" w:name="_Toc434992860"/>
-      <w:bookmarkStart w:id="3" w:name="_Toc31061629"/>
+      <w:bookmarkStart w:id="1" w:name="_Toc32222654"/>
+      <w:bookmarkStart w:id="2" w:name="_Toc466012295"/>
+      <w:bookmarkStart w:id="3" w:name="_Toc434992860"/>
+      <w:bookmarkStart w:id="4" w:name="_Toc31061629"/>
       <w:r>
         <w:rPr>
           <w:b/>
@@ -956,10 +959,10 @@
         </w:rPr>
         <w:t>Introduction</w:t>
       </w:r>
-      <w:bookmarkEnd w:id="0"/>
       <w:bookmarkEnd w:id="1"/>
       <w:bookmarkEnd w:id="2"/>
       <w:bookmarkEnd w:id="3"/>
+      <w:bookmarkEnd w:id="4"/>
     </w:p>
     <w:p>
       <w:pPr>
@@ -1002,7 +1005,7 @@
           <w:szCs w:val="28"/>
         </w:rPr>
       </w:pPr>
-      <w:bookmarkStart w:id="4" w:name="_Toc31061630"/>
+      <w:bookmarkStart w:id="5" w:name="_Toc31061630"/>
       <w:r>
         <w:rPr>
           <w:sz w:val="28"/>
@@ -1010,7 +1013,7 @@
         </w:rPr>
         <w:t>1.1 Software Features</w:t>
       </w:r>
-      <w:bookmarkEnd w:id="4"/>
+      <w:bookmarkEnd w:id="5"/>
       <w:r>
         <w:rPr>
           <w:sz w:val="28"/>
@@ -1286,7 +1289,7 @@
           <w:szCs w:val="48"/>
         </w:rPr>
       </w:pPr>
-      <w:bookmarkStart w:id="5" w:name="_Toc31061631"/>
+      <w:bookmarkStart w:id="6" w:name="_Toc31061631"/>
       <w:r>
         <w:rPr>
           <w:b/>
@@ -1318,7 +1321,7 @@
         </w:rPr>
         <w:t>Requirements:</w:t>
       </w:r>
-      <w:bookmarkEnd w:id="5"/>
+      <w:bookmarkEnd w:id="6"/>
     </w:p>
     <w:tbl>
       <w:tblPr>
@@ -1347,7 +1350,6 @@
                 <w:szCs w:val="24"/>
               </w:rPr>
             </w:pPr>
-            <w:proofErr w:type="spellStart"/>
             <w:r>
               <w:rPr>
                 <w:b/>
@@ -1355,17 +1357,7 @@
                 <w:sz w:val="24"/>
                 <w:szCs w:val="24"/>
               </w:rPr>
-              <w:t>Req</w:t>
-            </w:r>
-            <w:proofErr w:type="spellEnd"/>
-            <w:r>
-              <w:rPr>
-                <w:b/>
-                <w:bCs/>
-                <w:sz w:val="24"/>
-                <w:szCs w:val="24"/>
-              </w:rPr>
-              <w:t xml:space="preserve"> ID</w:t>
+              <w:t>Req ID</w:t>
             </w:r>
           </w:p>
         </w:tc>
@@ -1409,13 +1401,13 @@
             <w:tcW w:w="3959" w:type="dxa"/>
           </w:tcPr>
           <w:p>
-            <w:bookmarkStart w:id="6" w:name="_Toc30870367"/>
-            <w:bookmarkStart w:id="7" w:name="_Toc30876397"/>
+            <w:bookmarkStart w:id="7" w:name="_Toc30870367"/>
+            <w:bookmarkStart w:id="8" w:name="_Toc30876397"/>
             <w:r>
               <w:t>FUNC_PO3_DGW_CYRS_01_V01</w:t>
             </w:r>
-            <w:bookmarkEnd w:id="6"/>
             <w:bookmarkEnd w:id="7"/>
+            <w:bookmarkEnd w:id="8"/>
           </w:p>
         </w:tc>
         <w:tc>
@@ -1547,7 +1539,7 @@
       <w:pPr>
         <w:pStyle w:val="Heading2"/>
       </w:pPr>
-      <w:bookmarkStart w:id="8" w:name="_Toc31061632"/>
+      <w:bookmarkStart w:id="9" w:name="_Toc31061632"/>
       <w:r>
         <w:t>2.</w:t>
       </w:r>
@@ -1560,7 +1552,7 @@
       <w:r>
         <w:t>Display Time Mode</w:t>
       </w:r>
-      <w:bookmarkEnd w:id="8"/>
+      <w:bookmarkEnd w:id="9"/>
       <w:r>
         <w:t xml:space="preserve"> </w:t>
       </w:r>
@@ -1594,7 +1586,6 @@
                 <w:szCs w:val="24"/>
               </w:rPr>
             </w:pPr>
-            <w:proofErr w:type="spellStart"/>
             <w:r>
               <w:rPr>
                 <w:b/>
@@ -1602,17 +1593,7 @@
                 <w:sz w:val="24"/>
                 <w:szCs w:val="24"/>
               </w:rPr>
-              <w:t>Req</w:t>
-            </w:r>
-            <w:proofErr w:type="spellEnd"/>
-            <w:r>
-              <w:rPr>
-                <w:b/>
-                <w:bCs/>
-                <w:sz w:val="24"/>
-                <w:szCs w:val="24"/>
-              </w:rPr>
-              <w:t xml:space="preserve"> ID</w:t>
+              <w:t>Req ID</w:t>
             </w:r>
           </w:p>
         </w:tc>
@@ -1779,886 +1760,13 @@
       <w:pPr>
         <w:pStyle w:val="Heading2"/>
       </w:pPr>
-      <w:bookmarkStart w:id="9" w:name="_Toc31061633"/>
+      <w:bookmarkStart w:id="10" w:name="_Toc31061633"/>
       <w:r>
         <w:lastRenderedPageBreak/>
         <w:t>2</w:t>
       </w:r>
       <w:r>
         <w:t>.2 Adjust Time Mode</w:t>
-      </w:r>
-      <w:bookmarkEnd w:id="9"/>
-      <w:r>
-        <w:t xml:space="preserve"> </w:t>
-      </w:r>
-    </w:p>
-    <w:tbl>
-      <w:tblPr>
-        <w:tblStyle w:val="TableGrid"/>
-        <w:tblpPr w:leftFromText="180" w:rightFromText="180" w:vertAnchor="text" w:horzAnchor="margin" w:tblpY="215"/>
-        <w:tblW w:w="0" w:type="auto"/>
-        <w:tblLook w:val="04A0" w:firstRow="1" w:lastRow="0" w:firstColumn="1" w:lastColumn="0" w:noHBand="0" w:noVBand="1"/>
-      </w:tblPr>
-      <w:tblGrid>
-        <w:gridCol w:w="1358"/>
-        <w:gridCol w:w="3959"/>
-        <w:gridCol w:w="1194"/>
-        <w:gridCol w:w="2839"/>
-      </w:tblGrid>
-      <w:tr>
-        <w:tc>
-          <w:tcPr>
-            <w:tcW w:w="1358" w:type="dxa"/>
-          </w:tcPr>
-          <w:p>
-            <w:pPr>
-              <w:rPr>
-                <w:b/>
-                <w:bCs/>
-                <w:sz w:val="24"/>
-                <w:szCs w:val="24"/>
-              </w:rPr>
-            </w:pPr>
-            <w:proofErr w:type="spellStart"/>
-            <w:r>
-              <w:rPr>
-                <w:b/>
-                <w:bCs/>
-                <w:sz w:val="24"/>
-                <w:szCs w:val="24"/>
-              </w:rPr>
-              <w:t>Req</w:t>
-            </w:r>
-            <w:proofErr w:type="spellEnd"/>
-            <w:r>
-              <w:rPr>
-                <w:b/>
-                <w:bCs/>
-                <w:sz w:val="24"/>
-                <w:szCs w:val="24"/>
-              </w:rPr>
-              <w:t xml:space="preserve"> ID</w:t>
-            </w:r>
-          </w:p>
-        </w:tc>
-        <w:tc>
-          <w:tcPr>
-            <w:tcW w:w="7992" w:type="dxa"/>
-            <w:gridSpan w:val="3"/>
-          </w:tcPr>
-          <w:p>
-            <w:r>
-              <w:t>Req_P03DGW_SRS_AdjustTime_001-V01</w:t>
-            </w:r>
-          </w:p>
-        </w:tc>
-      </w:tr>
-      <w:tr>
-        <w:tc>
-          <w:tcPr>
-            <w:tcW w:w="1358" w:type="dxa"/>
-          </w:tcPr>
-          <w:p>
-            <w:pPr>
-              <w:rPr>
-                <w:b/>
-                <w:sz w:val="24"/>
-                <w:szCs w:val="24"/>
-              </w:rPr>
-            </w:pPr>
-            <w:r>
-              <w:rPr>
-                <w:b/>
-                <w:sz w:val="24"/>
-                <w:szCs w:val="24"/>
-              </w:rPr>
-              <w:t>Covers</w:t>
-            </w:r>
-          </w:p>
-        </w:tc>
-        <w:tc>
-          <w:tcPr>
-            <w:tcW w:w="3959" w:type="dxa"/>
-          </w:tcPr>
-          <w:p>
-            <w:r>
-              <w:t>FUNC_PO3_DGW_CYRS_02_V01</w:t>
-            </w:r>
-          </w:p>
-        </w:tc>
-        <w:tc>
-          <w:tcPr>
-            <w:tcW w:w="1194" w:type="dxa"/>
-          </w:tcPr>
-          <w:p>
-            <w:pPr>
-              <w:rPr>
-                <w:b/>
-              </w:rPr>
-            </w:pPr>
-            <w:r>
-              <w:rPr>
-                <w:b/>
-              </w:rPr>
-              <w:t>Test Scope</w:t>
-            </w:r>
-          </w:p>
-        </w:tc>
-        <w:tc>
-          <w:tcPr>
-            <w:tcW w:w="2839" w:type="dxa"/>
-          </w:tcPr>
-          <w:p>
-            <w:r>
-              <w:t>I</w:t>
-            </w:r>
-            <w:r>
-              <w:t>TD</w:t>
-            </w:r>
-          </w:p>
-        </w:tc>
-      </w:tr>
-      <w:tr>
-        <w:trPr>
-          <w:trHeight w:val="557"/>
-        </w:trPr>
-        <w:tc>
-          <w:tcPr>
-            <w:tcW w:w="1358" w:type="dxa"/>
-          </w:tcPr>
-          <w:p>
-            <w:pPr>
-              <w:rPr>
-                <w:b/>
-                <w:sz w:val="24"/>
-                <w:szCs w:val="24"/>
-              </w:rPr>
-            </w:pPr>
-            <w:r>
-              <w:rPr>
-                <w:b/>
-                <w:sz w:val="24"/>
-                <w:szCs w:val="24"/>
-              </w:rPr>
-              <w:t>Description</w:t>
-            </w:r>
-          </w:p>
-        </w:tc>
-        <w:tc>
-          <w:tcPr>
-            <w:tcW w:w="7992" w:type="dxa"/>
-            <w:gridSpan w:val="3"/>
-          </w:tcPr>
-          <w:p>
-            <w:pPr>
-              <w:rPr>
-                <w:rFonts w:cstheme="minorHAnsi"/>
-              </w:rPr>
-            </w:pPr>
-            <w:r>
-              <w:rPr>
-                <w:rFonts w:cstheme="minorHAnsi"/>
-              </w:rPr>
-              <w:t>To adjust (minutes) the software shall:</w:t>
-            </w:r>
-          </w:p>
-          <w:p>
-            <w:pPr>
-              <w:rPr>
-                <w:rFonts w:cstheme="minorHAnsi"/>
-              </w:rPr>
-            </w:pPr>
-          </w:p>
-          <w:p>
-            <w:pPr>
-              <w:pStyle w:val="ListParagraph"/>
-              <w:numPr>
-                <w:ilvl w:val="0"/>
-                <w:numId w:val="4"/>
-              </w:numPr>
-              <w:spacing w:before="0" w:after="160" w:line="259" w:lineRule="auto"/>
-              <w:jc w:val="left"/>
-              <w:rPr>
-                <w:rFonts w:asciiTheme="minorHAnsi" w:hAnsiTheme="minorHAnsi" w:cstheme="minorHAnsi"/>
-                <w:sz w:val="22"/>
-                <w:szCs w:val="22"/>
-              </w:rPr>
-            </w:pPr>
-            <w:r>
-              <w:rPr>
-                <w:rFonts w:asciiTheme="minorHAnsi" w:hAnsiTheme="minorHAnsi" w:cstheme="minorHAnsi"/>
-                <w:sz w:val="22"/>
-                <w:szCs w:val="22"/>
-              </w:rPr>
-              <w:t xml:space="preserve">Take input from FUNC1 button once, so the </w:t>
-            </w:r>
-            <w:proofErr w:type="gramStart"/>
-            <w:r>
-              <w:rPr>
-                <w:rFonts w:asciiTheme="minorHAnsi" w:hAnsiTheme="minorHAnsi" w:cstheme="minorHAnsi"/>
-                <w:sz w:val="22"/>
-                <w:szCs w:val="22"/>
-              </w:rPr>
-              <w:t>minutes</w:t>
-            </w:r>
-            <w:proofErr w:type="gramEnd"/>
-            <w:r>
-              <w:rPr>
-                <w:rFonts w:asciiTheme="minorHAnsi" w:hAnsiTheme="minorHAnsi" w:cstheme="minorHAnsi"/>
-                <w:sz w:val="22"/>
-                <w:szCs w:val="22"/>
-              </w:rPr>
-              <w:t xml:space="preserve"> digits will start blinking to indicate that it can be modified using FUNC2 button.</w:t>
-            </w:r>
-          </w:p>
-          <w:p>
-            <w:pPr>
-              <w:pStyle w:val="ListParagraph"/>
-              <w:numPr>
-                <w:ilvl w:val="0"/>
-                <w:numId w:val="4"/>
-              </w:numPr>
-              <w:spacing w:before="0" w:after="160" w:line="259" w:lineRule="auto"/>
-              <w:jc w:val="left"/>
-              <w:rPr>
-                <w:rFonts w:asciiTheme="minorHAnsi" w:hAnsiTheme="minorHAnsi" w:cstheme="minorHAnsi"/>
-                <w:sz w:val="22"/>
-                <w:szCs w:val="22"/>
-              </w:rPr>
-            </w:pPr>
-            <w:r>
-              <w:rPr>
-                <w:rFonts w:asciiTheme="minorHAnsi" w:hAnsiTheme="minorHAnsi" w:cstheme="minorHAnsi"/>
-                <w:sz w:val="22"/>
-                <w:szCs w:val="22"/>
-              </w:rPr>
-              <w:t>Take input from FUNC2 button, each signal will increase the min</w:t>
-            </w:r>
-            <w:r>
-              <w:rPr>
-                <w:rFonts w:asciiTheme="minorHAnsi" w:hAnsiTheme="minorHAnsi" w:cstheme="minorHAnsi"/>
-                <w:sz w:val="22"/>
-                <w:szCs w:val="22"/>
-              </w:rPr>
-              <w:t>utes by 1.</w:t>
-            </w:r>
-          </w:p>
-          <w:p>
-            <w:pPr>
-              <w:pStyle w:val="ListParagraph"/>
-              <w:numPr>
-                <w:ilvl w:val="0"/>
-                <w:numId w:val="4"/>
-              </w:numPr>
-              <w:spacing w:before="0" w:after="160" w:line="259" w:lineRule="auto"/>
-              <w:jc w:val="left"/>
-              <w:rPr>
-                <w:rFonts w:asciiTheme="minorHAnsi" w:hAnsiTheme="minorHAnsi" w:cstheme="minorHAnsi"/>
-                <w:sz w:val="22"/>
-                <w:szCs w:val="22"/>
-              </w:rPr>
-            </w:pPr>
-            <w:r>
-              <w:rPr>
-                <w:rFonts w:asciiTheme="minorHAnsi" w:hAnsiTheme="minorHAnsi" w:cstheme="minorHAnsi"/>
-                <w:sz w:val="22"/>
-                <w:szCs w:val="22"/>
-              </w:rPr>
-              <w:t>If minutes digits &gt; 59, the SW will reset the digits to 00.</w:t>
-            </w:r>
-          </w:p>
-        </w:tc>
-      </w:tr>
-    </w:tbl>
-    <w:p/>
-    <w:tbl>
-      <w:tblPr>
-        <w:tblStyle w:val="TableGrid"/>
-        <w:tblpPr w:leftFromText="180" w:rightFromText="180" w:vertAnchor="text" w:horzAnchor="margin" w:tblpY="215"/>
-        <w:tblW w:w="0" w:type="auto"/>
-        <w:tblLook w:val="04A0" w:firstRow="1" w:lastRow="0" w:firstColumn="1" w:lastColumn="0" w:noHBand="0" w:noVBand="1"/>
-      </w:tblPr>
-      <w:tblGrid>
-        <w:gridCol w:w="1358"/>
-        <w:gridCol w:w="3959"/>
-        <w:gridCol w:w="1194"/>
-        <w:gridCol w:w="2839"/>
-      </w:tblGrid>
-      <w:tr>
-        <w:tc>
-          <w:tcPr>
-            <w:tcW w:w="1358" w:type="dxa"/>
-          </w:tcPr>
-          <w:p>
-            <w:pPr>
-              <w:rPr>
-                <w:b/>
-                <w:bCs/>
-                <w:sz w:val="24"/>
-                <w:szCs w:val="24"/>
-              </w:rPr>
-            </w:pPr>
-            <w:proofErr w:type="spellStart"/>
-            <w:r>
-              <w:rPr>
-                <w:b/>
-                <w:bCs/>
-                <w:sz w:val="24"/>
-                <w:szCs w:val="24"/>
-              </w:rPr>
-              <w:t>Req</w:t>
-            </w:r>
-            <w:proofErr w:type="spellEnd"/>
-            <w:r>
-              <w:rPr>
-                <w:b/>
-                <w:bCs/>
-                <w:sz w:val="24"/>
-                <w:szCs w:val="24"/>
-              </w:rPr>
-              <w:t xml:space="preserve"> ID</w:t>
-            </w:r>
-          </w:p>
-        </w:tc>
-        <w:tc>
-          <w:tcPr>
-            <w:tcW w:w="7992" w:type="dxa"/>
-            <w:gridSpan w:val="3"/>
-          </w:tcPr>
-          <w:p>
-            <w:r>
-              <w:t>Req_P03DGW_SRS_AdjustTime_002-V01</w:t>
-            </w:r>
-          </w:p>
-        </w:tc>
-      </w:tr>
-      <w:tr>
-        <w:tc>
-          <w:tcPr>
-            <w:tcW w:w="1358" w:type="dxa"/>
-          </w:tcPr>
-          <w:p>
-            <w:pPr>
-              <w:rPr>
-                <w:b/>
-                <w:sz w:val="24"/>
-                <w:szCs w:val="24"/>
-              </w:rPr>
-            </w:pPr>
-            <w:r>
-              <w:rPr>
-                <w:b/>
-                <w:sz w:val="24"/>
-                <w:szCs w:val="24"/>
-              </w:rPr>
-              <w:t>Covers</w:t>
-            </w:r>
-          </w:p>
-        </w:tc>
-        <w:tc>
-          <w:tcPr>
-            <w:tcW w:w="3959" w:type="dxa"/>
-          </w:tcPr>
-          <w:p>
-            <w:r>
-              <w:t>FUNC_PO3_DGW_CYRS_02_V01</w:t>
-            </w:r>
-          </w:p>
-        </w:tc>
-        <w:tc>
-          <w:tcPr>
-            <w:tcW w:w="1194" w:type="dxa"/>
-          </w:tcPr>
-          <w:p>
-            <w:pPr>
-              <w:rPr>
-                <w:b/>
-              </w:rPr>
-            </w:pPr>
-            <w:r>
-              <w:rPr>
-                <w:b/>
-              </w:rPr>
-              <w:t>Test Scope</w:t>
-            </w:r>
-          </w:p>
-        </w:tc>
-        <w:tc>
-          <w:tcPr>
-            <w:tcW w:w="2839" w:type="dxa"/>
-          </w:tcPr>
-          <w:p>
-            <w:r>
-              <w:t>I</w:t>
-            </w:r>
-            <w:r>
-              <w:t>TD</w:t>
-            </w:r>
-          </w:p>
-        </w:tc>
-      </w:tr>
-      <w:tr>
-        <w:trPr>
-          <w:trHeight w:val="557"/>
-        </w:trPr>
-        <w:tc>
-          <w:tcPr>
-            <w:tcW w:w="1358" w:type="dxa"/>
-          </w:tcPr>
-          <w:p>
-            <w:pPr>
-              <w:rPr>
-                <w:b/>
-                <w:sz w:val="24"/>
-                <w:szCs w:val="24"/>
-              </w:rPr>
-            </w:pPr>
-            <w:r>
-              <w:rPr>
-                <w:b/>
-                <w:sz w:val="24"/>
-                <w:szCs w:val="24"/>
-              </w:rPr>
-              <w:t>Description</w:t>
-            </w:r>
-          </w:p>
-        </w:tc>
-        <w:tc>
-          <w:tcPr>
-            <w:tcW w:w="7992" w:type="dxa"/>
-            <w:gridSpan w:val="3"/>
-          </w:tcPr>
-          <w:p>
-            <w:pPr>
-              <w:rPr>
-                <w:rFonts w:cstheme="minorHAnsi"/>
-              </w:rPr>
-            </w:pPr>
-            <w:r>
-              <w:rPr>
-                <w:rFonts w:cstheme="minorHAnsi"/>
-              </w:rPr>
-              <w:t>To adjust (</w:t>
-            </w:r>
-            <w:r>
-              <w:rPr>
-                <w:rFonts w:cstheme="minorHAnsi"/>
-              </w:rPr>
-              <w:t>hours</w:t>
-            </w:r>
-            <w:r>
-              <w:rPr>
-                <w:rFonts w:cstheme="minorHAnsi"/>
-              </w:rPr>
-              <w:t>) the software shall:</w:t>
-            </w:r>
-          </w:p>
-          <w:p>
-            <w:pPr>
-              <w:rPr>
-                <w:rFonts w:cstheme="minorHAnsi"/>
-              </w:rPr>
-            </w:pPr>
-          </w:p>
-          <w:p>
-            <w:pPr>
-              <w:pStyle w:val="ListParagraph"/>
-              <w:numPr>
-                <w:ilvl w:val="0"/>
-                <w:numId w:val="4"/>
-              </w:numPr>
-              <w:spacing w:before="0" w:after="160" w:line="259" w:lineRule="auto"/>
-              <w:jc w:val="left"/>
-              <w:rPr>
-                <w:rFonts w:asciiTheme="minorHAnsi" w:hAnsiTheme="minorHAnsi" w:cstheme="minorHAnsi"/>
-                <w:sz w:val="22"/>
-                <w:szCs w:val="22"/>
-              </w:rPr>
-            </w:pPr>
-            <w:r>
-              <w:rPr>
-                <w:rFonts w:asciiTheme="minorHAnsi" w:hAnsiTheme="minorHAnsi" w:cstheme="minorHAnsi"/>
-                <w:sz w:val="22"/>
-                <w:szCs w:val="22"/>
-              </w:rPr>
-              <w:t>Take input from FUNC1</w:t>
-            </w:r>
-            <w:r>
-              <w:rPr>
-                <w:rFonts w:asciiTheme="minorHAnsi" w:hAnsiTheme="minorHAnsi" w:cstheme="minorHAnsi"/>
-                <w:sz w:val="22"/>
-                <w:szCs w:val="22"/>
-              </w:rPr>
-              <w:t xml:space="preserve"> button twice, so the </w:t>
-            </w:r>
-            <w:proofErr w:type="gramStart"/>
-            <w:r>
-              <w:rPr>
-                <w:rFonts w:asciiTheme="minorHAnsi" w:hAnsiTheme="minorHAnsi" w:cstheme="minorHAnsi"/>
-                <w:sz w:val="22"/>
-                <w:szCs w:val="22"/>
-              </w:rPr>
-              <w:t>hours</w:t>
-            </w:r>
-            <w:proofErr w:type="gramEnd"/>
-            <w:r>
-              <w:rPr>
-                <w:rFonts w:asciiTheme="minorHAnsi" w:hAnsiTheme="minorHAnsi" w:cstheme="minorHAnsi"/>
-                <w:sz w:val="22"/>
-                <w:szCs w:val="22"/>
-              </w:rPr>
-              <w:t xml:space="preserve"> digits will start blinking to indicate that it can be modified using FUNC2 button.</w:t>
-            </w:r>
-          </w:p>
-          <w:p>
-            <w:pPr>
-              <w:pStyle w:val="ListParagraph"/>
-              <w:numPr>
-                <w:ilvl w:val="0"/>
-                <w:numId w:val="4"/>
-              </w:numPr>
-              <w:spacing w:before="0" w:after="160" w:line="259" w:lineRule="auto"/>
-              <w:jc w:val="left"/>
-              <w:rPr>
-                <w:rFonts w:asciiTheme="minorHAnsi" w:hAnsiTheme="minorHAnsi" w:cstheme="minorHAnsi"/>
-                <w:sz w:val="22"/>
-                <w:szCs w:val="22"/>
-              </w:rPr>
-            </w:pPr>
-            <w:r>
-              <w:rPr>
-                <w:rFonts w:asciiTheme="minorHAnsi" w:hAnsiTheme="minorHAnsi" w:cstheme="minorHAnsi"/>
-                <w:sz w:val="22"/>
-                <w:szCs w:val="22"/>
-              </w:rPr>
-              <w:t>Take input from FUNC2 button, each signal will increase the hours</w:t>
-            </w:r>
-            <w:r>
-              <w:rPr>
-                <w:rFonts w:asciiTheme="minorHAnsi" w:hAnsiTheme="minorHAnsi" w:cstheme="minorHAnsi"/>
-                <w:sz w:val="22"/>
-                <w:szCs w:val="22"/>
-              </w:rPr>
-              <w:t xml:space="preserve"> by 1.</w:t>
-            </w:r>
-          </w:p>
-          <w:p>
-            <w:pPr>
-              <w:pStyle w:val="ListParagraph"/>
-              <w:numPr>
-                <w:ilvl w:val="0"/>
-                <w:numId w:val="4"/>
-              </w:numPr>
-              <w:spacing w:before="0" w:after="160" w:line="259" w:lineRule="auto"/>
-              <w:jc w:val="left"/>
-              <w:rPr>
-                <w:rFonts w:asciiTheme="minorHAnsi" w:hAnsiTheme="minorHAnsi" w:cstheme="minorHAnsi"/>
-                <w:sz w:val="22"/>
-                <w:szCs w:val="22"/>
-              </w:rPr>
-            </w:pPr>
-            <w:r>
-              <w:rPr>
-                <w:rFonts w:asciiTheme="minorHAnsi" w:hAnsiTheme="minorHAnsi" w:cstheme="minorHAnsi"/>
-                <w:sz w:val="22"/>
-                <w:szCs w:val="22"/>
-              </w:rPr>
-              <w:t>If hours digits &gt; 12, the SW will reset the digits to 00.</w:t>
-            </w:r>
-          </w:p>
-        </w:tc>
-      </w:tr>
-    </w:tbl>
-    <w:p/>
-    <w:tbl>
-      <w:tblPr>
-        <w:tblStyle w:val="TableGrid"/>
-        <w:tblpPr w:leftFromText="180" w:rightFromText="180" w:vertAnchor="text" w:horzAnchor="margin" w:tblpY="215"/>
-        <w:tblW w:w="0" w:type="auto"/>
-        <w:tblLook w:val="04A0" w:firstRow="1" w:lastRow="0" w:firstColumn="1" w:lastColumn="0" w:noHBand="0" w:noVBand="1"/>
-      </w:tblPr>
-      <w:tblGrid>
-        <w:gridCol w:w="1358"/>
-        <w:gridCol w:w="3959"/>
-        <w:gridCol w:w="1194"/>
-        <w:gridCol w:w="2839"/>
-      </w:tblGrid>
-      <w:tr>
-        <w:tc>
-          <w:tcPr>
-            <w:tcW w:w="1358" w:type="dxa"/>
-          </w:tcPr>
-          <w:p>
-            <w:pPr>
-              <w:rPr>
-                <w:b/>
-                <w:bCs/>
-                <w:sz w:val="24"/>
-                <w:szCs w:val="24"/>
-              </w:rPr>
-            </w:pPr>
-            <w:proofErr w:type="spellStart"/>
-            <w:r>
-              <w:rPr>
-                <w:b/>
-                <w:bCs/>
-                <w:sz w:val="24"/>
-                <w:szCs w:val="24"/>
-              </w:rPr>
-              <w:t>Req</w:t>
-            </w:r>
-            <w:proofErr w:type="spellEnd"/>
-            <w:r>
-              <w:rPr>
-                <w:b/>
-                <w:bCs/>
-                <w:sz w:val="24"/>
-                <w:szCs w:val="24"/>
-              </w:rPr>
-              <w:t xml:space="preserve"> ID</w:t>
-            </w:r>
-          </w:p>
-        </w:tc>
-        <w:tc>
-          <w:tcPr>
-            <w:tcW w:w="7992" w:type="dxa"/>
-            <w:gridSpan w:val="3"/>
-          </w:tcPr>
-          <w:p>
-            <w:r>
-              <w:t>Req_P03DGW_SRS_Adjust</w:t>
-            </w:r>
-            <w:r>
-              <w:t>Time_003</w:t>
-            </w:r>
-            <w:r>
-              <w:t>-V01</w:t>
-            </w:r>
-          </w:p>
-        </w:tc>
-      </w:tr>
-      <w:tr>
-        <w:tc>
-          <w:tcPr>
-            <w:tcW w:w="1358" w:type="dxa"/>
-          </w:tcPr>
-          <w:p>
-            <w:pPr>
-              <w:rPr>
-                <w:b/>
-                <w:sz w:val="24"/>
-                <w:szCs w:val="24"/>
-              </w:rPr>
-            </w:pPr>
-            <w:r>
-              <w:rPr>
-                <w:b/>
-                <w:sz w:val="24"/>
-                <w:szCs w:val="24"/>
-              </w:rPr>
-              <w:t>Covers</w:t>
-            </w:r>
-          </w:p>
-        </w:tc>
-        <w:tc>
-          <w:tcPr>
-            <w:tcW w:w="3959" w:type="dxa"/>
-          </w:tcPr>
-          <w:p>
-            <w:r>
-              <w:t>FUNC_PO3_DGW_CYRS_02_V01</w:t>
-            </w:r>
-          </w:p>
-        </w:tc>
-        <w:tc>
-          <w:tcPr>
-            <w:tcW w:w="1194" w:type="dxa"/>
-          </w:tcPr>
-          <w:p>
-            <w:pPr>
-              <w:rPr>
-                <w:b/>
-              </w:rPr>
-            </w:pPr>
-            <w:r>
-              <w:rPr>
-                <w:b/>
-              </w:rPr>
-              <w:t>Test Scope</w:t>
-            </w:r>
-          </w:p>
-        </w:tc>
-        <w:tc>
-          <w:tcPr>
-            <w:tcW w:w="2839" w:type="dxa"/>
-          </w:tcPr>
-          <w:p>
-            <w:r>
-              <w:t>I</w:t>
-            </w:r>
-            <w:r>
-              <w:t>TD</w:t>
-            </w:r>
-          </w:p>
-        </w:tc>
-      </w:tr>
-      <w:tr>
-        <w:trPr>
-          <w:trHeight w:val="557"/>
-        </w:trPr>
-        <w:tc>
-          <w:tcPr>
-            <w:tcW w:w="1358" w:type="dxa"/>
-          </w:tcPr>
-          <w:p>
-            <w:pPr>
-              <w:rPr>
-                <w:b/>
-                <w:sz w:val="24"/>
-                <w:szCs w:val="24"/>
-              </w:rPr>
-            </w:pPr>
-            <w:r>
-              <w:rPr>
-                <w:b/>
-                <w:sz w:val="24"/>
-                <w:szCs w:val="24"/>
-              </w:rPr>
-              <w:t>Description</w:t>
-            </w:r>
-          </w:p>
-        </w:tc>
-        <w:tc>
-          <w:tcPr>
-            <w:tcW w:w="7992" w:type="dxa"/>
-            <w:gridSpan w:val="3"/>
-          </w:tcPr>
-          <w:p>
-            <w:pPr>
-              <w:rPr>
-                <w:rFonts w:cstheme="minorHAnsi"/>
-              </w:rPr>
-            </w:pPr>
-            <w:r>
-              <w:rPr>
-                <w:rFonts w:cstheme="minorHAnsi"/>
-              </w:rPr>
-              <w:t>To adjust (</w:t>
-            </w:r>
-            <w:r>
-              <w:rPr>
-                <w:rFonts w:cstheme="minorHAnsi"/>
-              </w:rPr>
-              <w:t>AM/PM</w:t>
-            </w:r>
-            <w:r>
-              <w:rPr>
-                <w:rFonts w:cstheme="minorHAnsi"/>
-              </w:rPr>
-              <w:t>) the software shall:</w:t>
-            </w:r>
-          </w:p>
-          <w:p>
-            <w:pPr>
-              <w:rPr>
-                <w:rFonts w:cstheme="minorHAnsi"/>
-              </w:rPr>
-            </w:pPr>
-          </w:p>
-          <w:p>
-            <w:pPr>
-              <w:pStyle w:val="ListParagraph"/>
-              <w:numPr>
-                <w:ilvl w:val="0"/>
-                <w:numId w:val="4"/>
-              </w:numPr>
-              <w:spacing w:before="0" w:after="160" w:line="259" w:lineRule="auto"/>
-              <w:jc w:val="left"/>
-              <w:rPr>
-                <w:rFonts w:asciiTheme="minorHAnsi" w:hAnsiTheme="minorHAnsi" w:cstheme="minorHAnsi"/>
-                <w:sz w:val="22"/>
-                <w:szCs w:val="22"/>
-              </w:rPr>
-            </w:pPr>
-            <w:r>
-              <w:rPr>
-                <w:rFonts w:asciiTheme="minorHAnsi" w:hAnsiTheme="minorHAnsi" w:cstheme="minorHAnsi"/>
-                <w:sz w:val="22"/>
-                <w:szCs w:val="22"/>
-              </w:rPr>
-              <w:t>Take input from FUNC1</w:t>
-            </w:r>
-            <w:r>
-              <w:rPr>
-                <w:rFonts w:asciiTheme="minorHAnsi" w:hAnsiTheme="minorHAnsi" w:cstheme="minorHAnsi"/>
-                <w:sz w:val="22"/>
-                <w:szCs w:val="22"/>
-              </w:rPr>
-              <w:t xml:space="preserve"> button once, so the formats </w:t>
-            </w:r>
-            <w:r>
-              <w:rPr>
-                <w:rFonts w:asciiTheme="minorHAnsi" w:hAnsiTheme="minorHAnsi" w:cstheme="minorHAnsi"/>
-                <w:sz w:val="22"/>
-                <w:szCs w:val="22"/>
-              </w:rPr>
-              <w:t>will start blinking to indicate that it can be modified using FUNC2 button.</w:t>
-            </w:r>
-          </w:p>
-          <w:p>
-            <w:pPr>
-              <w:pStyle w:val="ListParagraph"/>
-              <w:numPr>
-                <w:ilvl w:val="0"/>
-                <w:numId w:val="4"/>
-              </w:numPr>
-              <w:spacing w:before="0" w:after="160" w:line="259" w:lineRule="auto"/>
-              <w:jc w:val="left"/>
-              <w:rPr>
-                <w:rFonts w:asciiTheme="minorHAnsi" w:hAnsiTheme="minorHAnsi" w:cstheme="minorHAnsi"/>
-                <w:sz w:val="22"/>
-                <w:szCs w:val="22"/>
-              </w:rPr>
-            </w:pPr>
-            <w:r>
-              <w:rPr>
-                <w:rFonts w:asciiTheme="minorHAnsi" w:hAnsiTheme="minorHAnsi" w:cstheme="minorHAnsi"/>
-                <w:sz w:val="22"/>
-                <w:szCs w:val="22"/>
-              </w:rPr>
-              <w:t>Take input from FUNC2 button, each signal</w:t>
-            </w:r>
-            <w:r>
-              <w:rPr>
-                <w:rFonts w:asciiTheme="minorHAnsi" w:hAnsiTheme="minorHAnsi" w:cstheme="minorHAnsi"/>
-                <w:sz w:val="22"/>
-                <w:szCs w:val="22"/>
-              </w:rPr>
-              <w:t xml:space="preserve"> will change the format.</w:t>
-            </w:r>
-          </w:p>
-        </w:tc>
-      </w:tr>
-    </w:tbl>
-    <w:p/>
-    <w:p/>
-    <w:p/>
-    <w:p/>
-    <w:p>
-      <w:pPr>
-        <w:pStyle w:val="Heading2"/>
-      </w:pPr>
-      <w:bookmarkStart w:id="10" w:name="_Toc31061634"/>
-    </w:p>
-    <w:p>
-      <w:pPr>
-        <w:pStyle w:val="Heading2"/>
-      </w:pPr>
-      <w:r>
-        <w:t>2</w:t>
-      </w:r>
-      <w:r>
-        <w:t>.3 Alarm Mode</w:t>
       </w:r>
       <w:bookmarkEnd w:id="10"/>
       <w:r>
@@ -2692,7 +1800,6 @@
                 <w:szCs w:val="24"/>
               </w:rPr>
             </w:pPr>
-            <w:proofErr w:type="spellStart"/>
             <w:r>
               <w:rPr>
                 <w:b/>
@@ -2700,17 +1807,7 @@
                 <w:sz w:val="24"/>
                 <w:szCs w:val="24"/>
               </w:rPr>
-              <w:t>Req</w:t>
-            </w:r>
-            <w:proofErr w:type="spellEnd"/>
-            <w:r>
-              <w:rPr>
-                <w:b/>
-                <w:bCs/>
-                <w:sz w:val="24"/>
-                <w:szCs w:val="24"/>
-              </w:rPr>
-              <w:t xml:space="preserve"> ID</w:t>
+              <w:t>Req ID</w:t>
             </w:r>
           </w:p>
         </w:tc>
@@ -2721,7 +1818,7 @@
           </w:tcPr>
           <w:p>
             <w:r>
-              <w:t>Req_P03DGW_SRS_AlarmMode_001-V01</w:t>
+              <w:t>Req_P03DGW_SRS_AdjustTime_001-V01</w:t>
             </w:r>
           </w:p>
         </w:tc>
@@ -2755,7 +1852,7 @@
           </w:tcPr>
           <w:p>
             <w:r>
-              <w:t>FUNC_PO3_DGW_CYRS_03_V01</w:t>
+              <w:t>FUNC_PO3_DGW_CYRS_02_V01</w:t>
             </w:r>
           </w:p>
         </w:tc>
@@ -2813,6 +1910,819 @@
                 <w:sz w:val="24"/>
                 <w:szCs w:val="24"/>
               </w:rPr>
+              <w:t>Description</w:t>
+            </w:r>
+          </w:p>
+        </w:tc>
+        <w:tc>
+          <w:tcPr>
+            <w:tcW w:w="7992" w:type="dxa"/>
+            <w:gridSpan w:val="3"/>
+          </w:tcPr>
+          <w:p>
+            <w:pPr>
+              <w:rPr>
+                <w:rFonts w:cstheme="minorHAnsi"/>
+              </w:rPr>
+            </w:pPr>
+            <w:r>
+              <w:rPr>
+                <w:rFonts w:cstheme="minorHAnsi"/>
+              </w:rPr>
+              <w:t>To adjust (minutes) the software shall:</w:t>
+            </w:r>
+          </w:p>
+          <w:p>
+            <w:pPr>
+              <w:rPr>
+                <w:rFonts w:cstheme="minorHAnsi"/>
+              </w:rPr>
+            </w:pPr>
+          </w:p>
+          <w:p>
+            <w:pPr>
+              <w:pStyle w:val="ListParagraph"/>
+              <w:numPr>
+                <w:ilvl w:val="0"/>
+                <w:numId w:val="4"/>
+              </w:numPr>
+              <w:spacing w:before="0" w:after="160" w:line="259" w:lineRule="auto"/>
+              <w:jc w:val="left"/>
+              <w:rPr>
+                <w:rFonts w:asciiTheme="minorHAnsi" w:hAnsiTheme="minorHAnsi" w:cstheme="minorHAnsi"/>
+                <w:sz w:val="22"/>
+                <w:szCs w:val="22"/>
+              </w:rPr>
+            </w:pPr>
+            <w:r>
+              <w:rPr>
+                <w:rFonts w:asciiTheme="minorHAnsi" w:hAnsiTheme="minorHAnsi" w:cstheme="minorHAnsi"/>
+                <w:sz w:val="22"/>
+                <w:szCs w:val="22"/>
+              </w:rPr>
+              <w:t>Take input from FUNC1 button once, so the minutes digits will start blinking to indicate that it can be modified using FUNC2 button.</w:t>
+            </w:r>
+          </w:p>
+          <w:p>
+            <w:pPr>
+              <w:pStyle w:val="ListParagraph"/>
+              <w:numPr>
+                <w:ilvl w:val="0"/>
+                <w:numId w:val="4"/>
+              </w:numPr>
+              <w:spacing w:before="0" w:after="160" w:line="259" w:lineRule="auto"/>
+              <w:jc w:val="left"/>
+              <w:rPr>
+                <w:rFonts w:asciiTheme="minorHAnsi" w:hAnsiTheme="minorHAnsi" w:cstheme="minorHAnsi"/>
+                <w:sz w:val="22"/>
+                <w:szCs w:val="22"/>
+              </w:rPr>
+            </w:pPr>
+            <w:r>
+              <w:rPr>
+                <w:rFonts w:asciiTheme="minorHAnsi" w:hAnsiTheme="minorHAnsi" w:cstheme="minorHAnsi"/>
+                <w:sz w:val="22"/>
+                <w:szCs w:val="22"/>
+              </w:rPr>
+              <w:t>Take input from FUNC2 button, each signal will increase the min</w:t>
+            </w:r>
+            <w:r>
+              <w:rPr>
+                <w:rFonts w:asciiTheme="minorHAnsi" w:hAnsiTheme="minorHAnsi" w:cstheme="minorHAnsi"/>
+                <w:sz w:val="22"/>
+                <w:szCs w:val="22"/>
+              </w:rPr>
+              <w:t>utes by 1.</w:t>
+            </w:r>
+          </w:p>
+          <w:p>
+            <w:pPr>
+              <w:pStyle w:val="ListParagraph"/>
+              <w:numPr>
+                <w:ilvl w:val="0"/>
+                <w:numId w:val="4"/>
+              </w:numPr>
+              <w:spacing w:before="0" w:after="160" w:line="259" w:lineRule="auto"/>
+              <w:jc w:val="left"/>
+              <w:rPr>
+                <w:rFonts w:asciiTheme="minorHAnsi" w:hAnsiTheme="minorHAnsi" w:cstheme="minorHAnsi"/>
+                <w:sz w:val="22"/>
+                <w:szCs w:val="22"/>
+              </w:rPr>
+            </w:pPr>
+            <w:r>
+              <w:rPr>
+                <w:rFonts w:asciiTheme="minorHAnsi" w:hAnsiTheme="minorHAnsi" w:cstheme="minorHAnsi"/>
+                <w:sz w:val="22"/>
+                <w:szCs w:val="22"/>
+              </w:rPr>
+              <w:t>If minutes digits &gt; 59, the SW will reset the digits to 00.</w:t>
+            </w:r>
+          </w:p>
+        </w:tc>
+      </w:tr>
+    </w:tbl>
+    <w:p/>
+    <w:tbl>
+      <w:tblPr>
+        <w:tblStyle w:val="TableGrid"/>
+        <w:tblpPr w:leftFromText="180" w:rightFromText="180" w:vertAnchor="text" w:horzAnchor="margin" w:tblpY="215"/>
+        <w:tblW w:w="0" w:type="auto"/>
+        <w:tblLook w:val="04A0" w:firstRow="1" w:lastRow="0" w:firstColumn="1" w:lastColumn="0" w:noHBand="0" w:noVBand="1"/>
+      </w:tblPr>
+      <w:tblGrid>
+        <w:gridCol w:w="1358"/>
+        <w:gridCol w:w="3959"/>
+        <w:gridCol w:w="1194"/>
+        <w:gridCol w:w="2839"/>
+      </w:tblGrid>
+      <w:tr>
+        <w:tc>
+          <w:tcPr>
+            <w:tcW w:w="1358" w:type="dxa"/>
+          </w:tcPr>
+          <w:p>
+            <w:pPr>
+              <w:rPr>
+                <w:b/>
+                <w:bCs/>
+                <w:sz w:val="24"/>
+                <w:szCs w:val="24"/>
+              </w:rPr>
+            </w:pPr>
+            <w:r>
+              <w:rPr>
+                <w:b/>
+                <w:bCs/>
+                <w:sz w:val="24"/>
+                <w:szCs w:val="24"/>
+              </w:rPr>
+              <w:t>Req ID</w:t>
+            </w:r>
+          </w:p>
+        </w:tc>
+        <w:tc>
+          <w:tcPr>
+            <w:tcW w:w="7992" w:type="dxa"/>
+            <w:gridSpan w:val="3"/>
+          </w:tcPr>
+          <w:p>
+            <w:r>
+              <w:t>Req_P03DGW_SRS_AdjustTime_002-V01</w:t>
+            </w:r>
+          </w:p>
+        </w:tc>
+      </w:tr>
+      <w:tr>
+        <w:tc>
+          <w:tcPr>
+            <w:tcW w:w="1358" w:type="dxa"/>
+          </w:tcPr>
+          <w:p>
+            <w:pPr>
+              <w:rPr>
+                <w:b/>
+                <w:sz w:val="24"/>
+                <w:szCs w:val="24"/>
+              </w:rPr>
+            </w:pPr>
+            <w:r>
+              <w:rPr>
+                <w:b/>
+                <w:sz w:val="24"/>
+                <w:szCs w:val="24"/>
+              </w:rPr>
+              <w:t>Covers</w:t>
+            </w:r>
+          </w:p>
+        </w:tc>
+        <w:tc>
+          <w:tcPr>
+            <w:tcW w:w="3959" w:type="dxa"/>
+          </w:tcPr>
+          <w:p>
+            <w:r>
+              <w:t>FUNC_PO3_DGW_CYRS_02_V01</w:t>
+            </w:r>
+          </w:p>
+        </w:tc>
+        <w:tc>
+          <w:tcPr>
+            <w:tcW w:w="1194" w:type="dxa"/>
+          </w:tcPr>
+          <w:p>
+            <w:pPr>
+              <w:rPr>
+                <w:b/>
+              </w:rPr>
+            </w:pPr>
+            <w:r>
+              <w:rPr>
+                <w:b/>
+              </w:rPr>
+              <w:t>Test Scope</w:t>
+            </w:r>
+          </w:p>
+        </w:tc>
+        <w:tc>
+          <w:tcPr>
+            <w:tcW w:w="2839" w:type="dxa"/>
+          </w:tcPr>
+          <w:p>
+            <w:r>
+              <w:t>I</w:t>
+            </w:r>
+            <w:r>
+              <w:t>TD</w:t>
+            </w:r>
+          </w:p>
+        </w:tc>
+      </w:tr>
+      <w:tr>
+        <w:trPr>
+          <w:trHeight w:val="557"/>
+        </w:trPr>
+        <w:tc>
+          <w:tcPr>
+            <w:tcW w:w="1358" w:type="dxa"/>
+          </w:tcPr>
+          <w:p>
+            <w:pPr>
+              <w:rPr>
+                <w:b/>
+                <w:sz w:val="24"/>
+                <w:szCs w:val="24"/>
+              </w:rPr>
+            </w:pPr>
+            <w:r>
+              <w:rPr>
+                <w:b/>
+                <w:sz w:val="24"/>
+                <w:szCs w:val="24"/>
+              </w:rPr>
+              <w:t>Description</w:t>
+            </w:r>
+          </w:p>
+        </w:tc>
+        <w:tc>
+          <w:tcPr>
+            <w:tcW w:w="7992" w:type="dxa"/>
+            <w:gridSpan w:val="3"/>
+          </w:tcPr>
+          <w:p>
+            <w:pPr>
+              <w:rPr>
+                <w:rFonts w:cstheme="minorHAnsi"/>
+              </w:rPr>
+            </w:pPr>
+            <w:r>
+              <w:rPr>
+                <w:rFonts w:cstheme="minorHAnsi"/>
+              </w:rPr>
+              <w:t>To adjust (</w:t>
+            </w:r>
+            <w:r>
+              <w:rPr>
+                <w:rFonts w:cstheme="minorHAnsi"/>
+              </w:rPr>
+              <w:t>hours</w:t>
+            </w:r>
+            <w:r>
+              <w:rPr>
+                <w:rFonts w:cstheme="minorHAnsi"/>
+              </w:rPr>
+              <w:t>) the software shall:</w:t>
+            </w:r>
+          </w:p>
+          <w:p>
+            <w:pPr>
+              <w:rPr>
+                <w:rFonts w:cstheme="minorHAnsi"/>
+              </w:rPr>
+            </w:pPr>
+          </w:p>
+          <w:p>
+            <w:pPr>
+              <w:pStyle w:val="ListParagraph"/>
+              <w:numPr>
+                <w:ilvl w:val="0"/>
+                <w:numId w:val="4"/>
+              </w:numPr>
+              <w:spacing w:before="0" w:after="160" w:line="259" w:lineRule="auto"/>
+              <w:jc w:val="left"/>
+              <w:rPr>
+                <w:rFonts w:asciiTheme="minorHAnsi" w:hAnsiTheme="minorHAnsi" w:cstheme="minorHAnsi"/>
+                <w:sz w:val="22"/>
+                <w:szCs w:val="22"/>
+              </w:rPr>
+            </w:pPr>
+            <w:r>
+              <w:rPr>
+                <w:rFonts w:asciiTheme="minorHAnsi" w:hAnsiTheme="minorHAnsi" w:cstheme="minorHAnsi"/>
+                <w:sz w:val="22"/>
+                <w:szCs w:val="22"/>
+              </w:rPr>
+              <w:t>Take input from FUNC1</w:t>
+            </w:r>
+            <w:r>
+              <w:rPr>
+                <w:rFonts w:asciiTheme="minorHAnsi" w:hAnsiTheme="minorHAnsi" w:cstheme="minorHAnsi"/>
+                <w:sz w:val="22"/>
+                <w:szCs w:val="22"/>
+              </w:rPr>
+              <w:t xml:space="preserve"> button twice, so the hours</w:t>
+            </w:r>
+            <w:r>
+              <w:rPr>
+                <w:rFonts w:asciiTheme="minorHAnsi" w:hAnsiTheme="minorHAnsi" w:cstheme="minorHAnsi"/>
+                <w:sz w:val="22"/>
+                <w:szCs w:val="22"/>
+              </w:rPr>
+              <w:t xml:space="preserve"> digits will start blinking to indicate that it can be modified using FUNC2 button.</w:t>
+            </w:r>
+          </w:p>
+          <w:p>
+            <w:pPr>
+              <w:pStyle w:val="ListParagraph"/>
+              <w:numPr>
+                <w:ilvl w:val="0"/>
+                <w:numId w:val="4"/>
+              </w:numPr>
+              <w:spacing w:before="0" w:after="160" w:line="259" w:lineRule="auto"/>
+              <w:jc w:val="left"/>
+              <w:rPr>
+                <w:rFonts w:asciiTheme="minorHAnsi" w:hAnsiTheme="minorHAnsi" w:cstheme="minorHAnsi"/>
+                <w:sz w:val="22"/>
+                <w:szCs w:val="22"/>
+              </w:rPr>
+            </w:pPr>
+            <w:r>
+              <w:rPr>
+                <w:rFonts w:asciiTheme="minorHAnsi" w:hAnsiTheme="minorHAnsi" w:cstheme="minorHAnsi"/>
+                <w:sz w:val="22"/>
+                <w:szCs w:val="22"/>
+              </w:rPr>
+              <w:t>Take input from FUNC2 button, each signal will increase the hours</w:t>
+            </w:r>
+            <w:r>
+              <w:rPr>
+                <w:rFonts w:asciiTheme="minorHAnsi" w:hAnsiTheme="minorHAnsi" w:cstheme="minorHAnsi"/>
+                <w:sz w:val="22"/>
+                <w:szCs w:val="22"/>
+              </w:rPr>
+              <w:t xml:space="preserve"> by 1.</w:t>
+            </w:r>
+          </w:p>
+          <w:p>
+            <w:pPr>
+              <w:pStyle w:val="ListParagraph"/>
+              <w:numPr>
+                <w:ilvl w:val="0"/>
+                <w:numId w:val="4"/>
+              </w:numPr>
+              <w:spacing w:before="0" w:after="160" w:line="259" w:lineRule="auto"/>
+              <w:jc w:val="left"/>
+              <w:rPr>
+                <w:rFonts w:asciiTheme="minorHAnsi" w:hAnsiTheme="minorHAnsi" w:cstheme="minorHAnsi"/>
+                <w:sz w:val="22"/>
+                <w:szCs w:val="22"/>
+              </w:rPr>
+            </w:pPr>
+            <w:r>
+              <w:rPr>
+                <w:rFonts w:asciiTheme="minorHAnsi" w:hAnsiTheme="minorHAnsi" w:cstheme="minorHAnsi"/>
+                <w:sz w:val="22"/>
+                <w:szCs w:val="22"/>
+              </w:rPr>
+              <w:t>If hours digits &gt; 12, the SW will reset the digits to 00.</w:t>
+            </w:r>
+          </w:p>
+        </w:tc>
+      </w:tr>
+    </w:tbl>
+    <w:p/>
+    <w:tbl>
+      <w:tblPr>
+        <w:tblStyle w:val="TableGrid"/>
+        <w:tblpPr w:leftFromText="180" w:rightFromText="180" w:vertAnchor="text" w:horzAnchor="margin" w:tblpY="215"/>
+        <w:tblW w:w="0" w:type="auto"/>
+        <w:tblLook w:val="04A0" w:firstRow="1" w:lastRow="0" w:firstColumn="1" w:lastColumn="0" w:noHBand="0" w:noVBand="1"/>
+      </w:tblPr>
+      <w:tblGrid>
+        <w:gridCol w:w="1358"/>
+        <w:gridCol w:w="3959"/>
+        <w:gridCol w:w="1194"/>
+        <w:gridCol w:w="2839"/>
+      </w:tblGrid>
+      <w:tr>
+        <w:tc>
+          <w:tcPr>
+            <w:tcW w:w="1358" w:type="dxa"/>
+          </w:tcPr>
+          <w:p>
+            <w:pPr>
+              <w:rPr>
+                <w:b/>
+                <w:bCs/>
+                <w:sz w:val="24"/>
+                <w:szCs w:val="24"/>
+              </w:rPr>
+            </w:pPr>
+            <w:r>
+              <w:rPr>
+                <w:b/>
+                <w:bCs/>
+                <w:sz w:val="24"/>
+                <w:szCs w:val="24"/>
+              </w:rPr>
+              <w:t>Req ID</w:t>
+            </w:r>
+          </w:p>
+        </w:tc>
+        <w:tc>
+          <w:tcPr>
+            <w:tcW w:w="7992" w:type="dxa"/>
+            <w:gridSpan w:val="3"/>
+          </w:tcPr>
+          <w:p>
+            <w:r>
+              <w:t>Req_P03DGW_SRS_Adjust</w:t>
+            </w:r>
+            <w:r>
+              <w:t>Time_003</w:t>
+            </w:r>
+            <w:r>
+              <w:t>-V01</w:t>
+            </w:r>
+          </w:p>
+        </w:tc>
+      </w:tr>
+      <w:tr>
+        <w:tc>
+          <w:tcPr>
+            <w:tcW w:w="1358" w:type="dxa"/>
+          </w:tcPr>
+          <w:p>
+            <w:pPr>
+              <w:rPr>
+                <w:b/>
+                <w:sz w:val="24"/>
+                <w:szCs w:val="24"/>
+              </w:rPr>
+            </w:pPr>
+            <w:r>
+              <w:rPr>
+                <w:b/>
+                <w:sz w:val="24"/>
+                <w:szCs w:val="24"/>
+              </w:rPr>
+              <w:t>Covers</w:t>
+            </w:r>
+          </w:p>
+        </w:tc>
+        <w:tc>
+          <w:tcPr>
+            <w:tcW w:w="3959" w:type="dxa"/>
+          </w:tcPr>
+          <w:p>
+            <w:r>
+              <w:t>FUNC_PO3_DGW_CYRS_02_V01</w:t>
+            </w:r>
+          </w:p>
+        </w:tc>
+        <w:tc>
+          <w:tcPr>
+            <w:tcW w:w="1194" w:type="dxa"/>
+          </w:tcPr>
+          <w:p>
+            <w:pPr>
+              <w:rPr>
+                <w:b/>
+              </w:rPr>
+            </w:pPr>
+            <w:r>
+              <w:rPr>
+                <w:b/>
+              </w:rPr>
+              <w:t>Test Scope</w:t>
+            </w:r>
+          </w:p>
+        </w:tc>
+        <w:tc>
+          <w:tcPr>
+            <w:tcW w:w="2839" w:type="dxa"/>
+          </w:tcPr>
+          <w:p>
+            <w:r>
+              <w:t>I</w:t>
+            </w:r>
+            <w:r>
+              <w:t>TD</w:t>
+            </w:r>
+          </w:p>
+        </w:tc>
+      </w:tr>
+      <w:tr>
+        <w:trPr>
+          <w:trHeight w:val="557"/>
+        </w:trPr>
+        <w:tc>
+          <w:tcPr>
+            <w:tcW w:w="1358" w:type="dxa"/>
+          </w:tcPr>
+          <w:p>
+            <w:pPr>
+              <w:rPr>
+                <w:b/>
+                <w:sz w:val="24"/>
+                <w:szCs w:val="24"/>
+              </w:rPr>
+            </w:pPr>
+            <w:r>
+              <w:rPr>
+                <w:b/>
+                <w:sz w:val="24"/>
+                <w:szCs w:val="24"/>
+              </w:rPr>
+              <w:t>Description</w:t>
+            </w:r>
+          </w:p>
+        </w:tc>
+        <w:tc>
+          <w:tcPr>
+            <w:tcW w:w="7992" w:type="dxa"/>
+            <w:gridSpan w:val="3"/>
+          </w:tcPr>
+          <w:p>
+            <w:pPr>
+              <w:rPr>
+                <w:rFonts w:cstheme="minorHAnsi"/>
+              </w:rPr>
+            </w:pPr>
+            <w:r>
+              <w:rPr>
+                <w:rFonts w:cstheme="minorHAnsi"/>
+              </w:rPr>
+              <w:t>To adjust (</w:t>
+            </w:r>
+            <w:r>
+              <w:rPr>
+                <w:rFonts w:cstheme="minorHAnsi"/>
+              </w:rPr>
+              <w:t>AM/PM</w:t>
+            </w:r>
+            <w:r>
+              <w:rPr>
+                <w:rFonts w:cstheme="minorHAnsi"/>
+              </w:rPr>
+              <w:t>) the software shall:</w:t>
+            </w:r>
+          </w:p>
+          <w:p>
+            <w:pPr>
+              <w:rPr>
+                <w:rFonts w:cstheme="minorHAnsi"/>
+              </w:rPr>
+            </w:pPr>
+          </w:p>
+          <w:p>
+            <w:pPr>
+              <w:pStyle w:val="ListParagraph"/>
+              <w:numPr>
+                <w:ilvl w:val="0"/>
+                <w:numId w:val="4"/>
+              </w:numPr>
+              <w:spacing w:before="0" w:after="160" w:line="259" w:lineRule="auto"/>
+              <w:jc w:val="left"/>
+              <w:rPr>
+                <w:rFonts w:asciiTheme="minorHAnsi" w:hAnsiTheme="minorHAnsi" w:cstheme="minorHAnsi"/>
+                <w:sz w:val="22"/>
+                <w:szCs w:val="22"/>
+              </w:rPr>
+            </w:pPr>
+            <w:r>
+              <w:rPr>
+                <w:rFonts w:asciiTheme="minorHAnsi" w:hAnsiTheme="minorHAnsi" w:cstheme="minorHAnsi"/>
+                <w:sz w:val="22"/>
+                <w:szCs w:val="22"/>
+              </w:rPr>
+              <w:t>Take input from FUNC1</w:t>
+            </w:r>
+            <w:r>
+              <w:rPr>
+                <w:rFonts w:asciiTheme="minorHAnsi" w:hAnsiTheme="minorHAnsi" w:cstheme="minorHAnsi"/>
+                <w:sz w:val="22"/>
+                <w:szCs w:val="22"/>
+              </w:rPr>
+              <w:t xml:space="preserve"> button once, so the formats </w:t>
+            </w:r>
+            <w:r>
+              <w:rPr>
+                <w:rFonts w:asciiTheme="minorHAnsi" w:hAnsiTheme="minorHAnsi" w:cstheme="minorHAnsi"/>
+                <w:sz w:val="22"/>
+                <w:szCs w:val="22"/>
+              </w:rPr>
+              <w:t>will start blinking to indicate that it can be modified using FUNC2 button.</w:t>
+            </w:r>
+          </w:p>
+          <w:p>
+            <w:pPr>
+              <w:pStyle w:val="ListParagraph"/>
+              <w:numPr>
+                <w:ilvl w:val="0"/>
+                <w:numId w:val="4"/>
+              </w:numPr>
+              <w:spacing w:before="0" w:after="160" w:line="259" w:lineRule="auto"/>
+              <w:jc w:val="left"/>
+              <w:rPr>
+                <w:rFonts w:asciiTheme="minorHAnsi" w:hAnsiTheme="minorHAnsi" w:cstheme="minorHAnsi"/>
+                <w:sz w:val="22"/>
+                <w:szCs w:val="22"/>
+              </w:rPr>
+            </w:pPr>
+            <w:r>
+              <w:rPr>
+                <w:rFonts w:asciiTheme="minorHAnsi" w:hAnsiTheme="minorHAnsi" w:cstheme="minorHAnsi"/>
+                <w:sz w:val="22"/>
+                <w:szCs w:val="22"/>
+              </w:rPr>
+              <w:t>Take input from FUNC2 button, each signal</w:t>
+            </w:r>
+            <w:r>
+              <w:rPr>
+                <w:rFonts w:asciiTheme="minorHAnsi" w:hAnsiTheme="minorHAnsi" w:cstheme="minorHAnsi"/>
+                <w:sz w:val="22"/>
+                <w:szCs w:val="22"/>
+              </w:rPr>
+              <w:t xml:space="preserve"> will change the format.</w:t>
+            </w:r>
+          </w:p>
+        </w:tc>
+      </w:tr>
+    </w:tbl>
+    <w:p/>
+    <w:p/>
+    <w:p/>
+    <w:p/>
+    <w:p>
+      <w:pPr>
+        <w:pStyle w:val="Heading2"/>
+      </w:pPr>
+      <w:bookmarkStart w:id="11" w:name="_Toc31061634"/>
+    </w:p>
+    <w:p>
+      <w:pPr>
+        <w:pStyle w:val="Heading2"/>
+      </w:pPr>
+      <w:r>
+        <w:t>2</w:t>
+      </w:r>
+      <w:r>
+        <w:t>.3 Alarm Mode</w:t>
+      </w:r>
+      <w:bookmarkEnd w:id="11"/>
+      <w:r>
+        <w:t xml:space="preserve"> </w:t>
+      </w:r>
+    </w:p>
+    <w:tbl>
+      <w:tblPr>
+        <w:tblStyle w:val="TableGrid"/>
+        <w:tblpPr w:leftFromText="180" w:rightFromText="180" w:vertAnchor="text" w:horzAnchor="margin" w:tblpY="215"/>
+        <w:tblW w:w="0" w:type="auto"/>
+        <w:tblLook w:val="04A0" w:firstRow="1" w:lastRow="0" w:firstColumn="1" w:lastColumn="0" w:noHBand="0" w:noVBand="1"/>
+      </w:tblPr>
+      <w:tblGrid>
+        <w:gridCol w:w="1358"/>
+        <w:gridCol w:w="3959"/>
+        <w:gridCol w:w="1194"/>
+        <w:gridCol w:w="2839"/>
+      </w:tblGrid>
+      <w:tr>
+        <w:tc>
+          <w:tcPr>
+            <w:tcW w:w="1358" w:type="dxa"/>
+          </w:tcPr>
+          <w:p>
+            <w:pPr>
+              <w:rPr>
+                <w:b/>
+                <w:bCs/>
+                <w:sz w:val="24"/>
+                <w:szCs w:val="24"/>
+              </w:rPr>
+            </w:pPr>
+            <w:r>
+              <w:rPr>
+                <w:b/>
+                <w:bCs/>
+                <w:sz w:val="24"/>
+                <w:szCs w:val="24"/>
+              </w:rPr>
+              <w:t>Req ID</w:t>
+            </w:r>
+          </w:p>
+        </w:tc>
+        <w:tc>
+          <w:tcPr>
+            <w:tcW w:w="7992" w:type="dxa"/>
+            <w:gridSpan w:val="3"/>
+          </w:tcPr>
+          <w:p>
+            <w:r>
+              <w:t>Req_P03DGW_SRS_AlarmMode_001-V01</w:t>
+            </w:r>
+          </w:p>
+        </w:tc>
+      </w:tr>
+      <w:tr>
+        <w:tc>
+          <w:tcPr>
+            <w:tcW w:w="1358" w:type="dxa"/>
+          </w:tcPr>
+          <w:p>
+            <w:pPr>
+              <w:rPr>
+                <w:b/>
+                <w:sz w:val="24"/>
+                <w:szCs w:val="24"/>
+              </w:rPr>
+            </w:pPr>
+            <w:r>
+              <w:rPr>
+                <w:b/>
+                <w:sz w:val="24"/>
+                <w:szCs w:val="24"/>
+              </w:rPr>
+              <w:t>Covers</w:t>
+            </w:r>
+          </w:p>
+        </w:tc>
+        <w:tc>
+          <w:tcPr>
+            <w:tcW w:w="3959" w:type="dxa"/>
+          </w:tcPr>
+          <w:p>
+            <w:r>
+              <w:t>FUNC_PO3_DGW_CYRS_03_V01</w:t>
+            </w:r>
+          </w:p>
+        </w:tc>
+        <w:tc>
+          <w:tcPr>
+            <w:tcW w:w="1194" w:type="dxa"/>
+          </w:tcPr>
+          <w:p>
+            <w:pPr>
+              <w:rPr>
+                <w:b/>
+              </w:rPr>
+            </w:pPr>
+            <w:r>
+              <w:rPr>
+                <w:b/>
+              </w:rPr>
+              <w:t>Test Scope</w:t>
+            </w:r>
+          </w:p>
+        </w:tc>
+        <w:tc>
+          <w:tcPr>
+            <w:tcW w:w="2839" w:type="dxa"/>
+          </w:tcPr>
+          <w:p>
+            <w:r>
+              <w:t>I</w:t>
+            </w:r>
+            <w:r>
+              <w:t>TD</w:t>
+            </w:r>
+          </w:p>
+        </w:tc>
+      </w:tr>
+      <w:tr>
+        <w:trPr>
+          <w:trHeight w:val="557"/>
+        </w:trPr>
+        <w:tc>
+          <w:tcPr>
+            <w:tcW w:w="1358" w:type="dxa"/>
+          </w:tcPr>
+          <w:p>
+            <w:pPr>
+              <w:rPr>
+                <w:b/>
+                <w:sz w:val="24"/>
+                <w:szCs w:val="24"/>
+              </w:rPr>
+            </w:pPr>
+            <w:r>
+              <w:rPr>
+                <w:b/>
+                <w:sz w:val="24"/>
+                <w:szCs w:val="24"/>
+              </w:rPr>
+              <w:lastRenderedPageBreak/>
               <w:t>Description</w:t>
             </w:r>
           </w:p>
@@ -2879,7 +2789,6 @@
                 <w:szCs w:val="24"/>
               </w:rPr>
             </w:pPr>
-            <w:proofErr w:type="spellStart"/>
             <w:r>
               <w:rPr>
                 <w:b/>
@@ -2887,17 +2796,7 @@
                 <w:sz w:val="24"/>
                 <w:szCs w:val="24"/>
               </w:rPr>
-              <w:t>Req</w:t>
-            </w:r>
-            <w:proofErr w:type="spellEnd"/>
-            <w:r>
-              <w:rPr>
-                <w:b/>
-                <w:bCs/>
-                <w:sz w:val="24"/>
-                <w:szCs w:val="24"/>
-              </w:rPr>
-              <w:t xml:space="preserve"> ID</w:t>
+              <w:t>Req ID</w:t>
             </w:r>
           </w:p>
         </w:tc>
@@ -3062,25 +2961,7 @@
                 <w:sz w:val="22"/>
                 <w:szCs w:val="22"/>
               </w:rPr>
-              <w:t xml:space="preserve">Take input from FUNC1 button once, so the </w:t>
-            </w:r>
-            <w:proofErr w:type="gramStart"/>
-            <w:r>
-              <w:rPr>
-                <w:rFonts w:asciiTheme="minorHAnsi" w:hAnsiTheme="minorHAnsi" w:cstheme="minorHAnsi"/>
-                <w:sz w:val="22"/>
-                <w:szCs w:val="22"/>
-              </w:rPr>
-              <w:t>minutes</w:t>
-            </w:r>
-            <w:proofErr w:type="gramEnd"/>
-            <w:r>
-              <w:rPr>
-                <w:rFonts w:asciiTheme="minorHAnsi" w:hAnsiTheme="minorHAnsi" w:cstheme="minorHAnsi"/>
-                <w:sz w:val="22"/>
-                <w:szCs w:val="22"/>
-              </w:rPr>
-              <w:t xml:space="preserve"> digits will start blinking to indicate that it can be modified using FUNC2 button.</w:t>
+              <w:t>Take input from FUNC1 button once, so the minutes digits will start blinking to indicate that it can be modified using FUNC2 button.</w:t>
             </w:r>
           </w:p>
           <w:p>
@@ -3162,7 +3043,6 @@
                 <w:szCs w:val="24"/>
               </w:rPr>
             </w:pPr>
-            <w:proofErr w:type="spellStart"/>
             <w:r>
               <w:rPr>
                 <w:b/>
@@ -3170,17 +3050,7 @@
                 <w:sz w:val="24"/>
                 <w:szCs w:val="24"/>
               </w:rPr>
-              <w:t>Req</w:t>
-            </w:r>
-            <w:proofErr w:type="spellEnd"/>
-            <w:r>
-              <w:rPr>
-                <w:b/>
-                <w:bCs/>
-                <w:sz w:val="24"/>
-                <w:szCs w:val="24"/>
-              </w:rPr>
-              <w:t xml:space="preserve"> ID</w:t>
+              <w:t>Req ID</w:t>
             </w:r>
           </w:p>
         </w:tc>
@@ -3365,18 +3235,8 @@
                 <w:sz w:val="22"/>
                 <w:szCs w:val="22"/>
               </w:rPr>
-              <w:t xml:space="preserve"> button twice, so the </w:t>
-            </w:r>
-            <w:proofErr w:type="gramStart"/>
-            <w:r>
-              <w:rPr>
-                <w:rFonts w:asciiTheme="minorHAnsi" w:hAnsiTheme="minorHAnsi" w:cstheme="minorHAnsi"/>
-                <w:sz w:val="22"/>
-                <w:szCs w:val="22"/>
-              </w:rPr>
-              <w:t>hours</w:t>
-            </w:r>
-            <w:proofErr w:type="gramEnd"/>
+              <w:t xml:space="preserve"> button twice, so the hours</w:t>
+            </w:r>
             <w:r>
               <w:rPr>
                 <w:rFonts w:asciiTheme="minorHAnsi" w:hAnsiTheme="minorHAnsi" w:cstheme="minorHAnsi"/>
@@ -3465,7 +3325,6 @@
                 <w:szCs w:val="24"/>
               </w:rPr>
             </w:pPr>
-            <w:proofErr w:type="spellStart"/>
             <w:r>
               <w:rPr>
                 <w:b/>
@@ -3473,17 +3332,7 @@
                 <w:sz w:val="24"/>
                 <w:szCs w:val="24"/>
               </w:rPr>
-              <w:t>Req</w:t>
-            </w:r>
-            <w:proofErr w:type="spellEnd"/>
-            <w:r>
-              <w:rPr>
-                <w:b/>
-                <w:bCs/>
-                <w:sz w:val="24"/>
-                <w:szCs w:val="24"/>
-              </w:rPr>
-              <w:t xml:space="preserve"> ID</w:t>
+              <w:t>Req ID</w:t>
             </w:r>
           </w:p>
         </w:tc>
@@ -3741,7 +3590,6 @@
                 <w:szCs w:val="24"/>
               </w:rPr>
             </w:pPr>
-            <w:proofErr w:type="spellStart"/>
             <w:r>
               <w:rPr>
                 <w:b/>
@@ -3749,18 +3597,7 @@
                 <w:sz w:val="24"/>
                 <w:szCs w:val="24"/>
               </w:rPr>
-              <w:lastRenderedPageBreak/>
-              <w:t>Req</w:t>
-            </w:r>
-            <w:proofErr w:type="spellEnd"/>
-            <w:r>
-              <w:rPr>
-                <w:b/>
-                <w:bCs/>
-                <w:sz w:val="24"/>
-                <w:szCs w:val="24"/>
-              </w:rPr>
-              <w:t xml:space="preserve"> ID</w:t>
+              <w:t>Req ID</w:t>
             </w:r>
           </w:p>
         </w:tc>
@@ -3869,6 +3706,7 @@
                 <w:sz w:val="24"/>
                 <w:szCs w:val="24"/>
               </w:rPr>
+              <w:lastRenderedPageBreak/>
               <w:t>Description</w:t>
             </w:r>
           </w:p>
@@ -3917,7 +3755,6 @@
                 <w:szCs w:val="24"/>
               </w:rPr>
             </w:pPr>
-            <w:proofErr w:type="spellStart"/>
             <w:r>
               <w:rPr>
                 <w:b/>
@@ -3925,17 +3762,7 @@
                 <w:sz w:val="24"/>
                 <w:szCs w:val="24"/>
               </w:rPr>
-              <w:t>Req</w:t>
-            </w:r>
-            <w:proofErr w:type="spellEnd"/>
-            <w:r>
-              <w:rPr>
-                <w:b/>
-                <w:bCs/>
-                <w:sz w:val="24"/>
-                <w:szCs w:val="24"/>
-              </w:rPr>
-              <w:t xml:space="preserve"> ID</w:t>
+              <w:t>Req ID</w:t>
             </w:r>
           </w:p>
         </w:tc>
@@ -4070,10 +3897,7 @@
         </w:tc>
       </w:tr>
     </w:tbl>
-    <w:p>
-      <w:bookmarkStart w:id="11" w:name="_GoBack"/>
-      <w:bookmarkEnd w:id="11"/>
-    </w:p>
+    <w:p/>
     <w:p/>
     <w:p/>
     <w:p/>
@@ -4131,7 +3955,6 @@
                 <w:szCs w:val="24"/>
               </w:rPr>
             </w:pPr>
-            <w:proofErr w:type="spellStart"/>
             <w:r>
               <w:rPr>
                 <w:b/>
@@ -4139,17 +3962,7 @@
                 <w:sz w:val="24"/>
                 <w:szCs w:val="24"/>
               </w:rPr>
-              <w:t>Req</w:t>
-            </w:r>
-            <w:proofErr w:type="spellEnd"/>
-            <w:r>
-              <w:rPr>
-                <w:b/>
-                <w:bCs/>
-                <w:sz w:val="24"/>
-                <w:szCs w:val="24"/>
-              </w:rPr>
-              <w:t xml:space="preserve"> ID</w:t>
+              <w:t>Req ID</w:t>
             </w:r>
           </w:p>
         </w:tc>
@@ -4312,7 +4125,6 @@
                 <w:szCs w:val="24"/>
               </w:rPr>
             </w:pPr>
-            <w:proofErr w:type="spellStart"/>
             <w:r>
               <w:rPr>
                 <w:b/>
@@ -4320,17 +4132,8 @@
                 <w:sz w:val="24"/>
                 <w:szCs w:val="24"/>
               </w:rPr>
-              <w:t>Req</w:t>
-            </w:r>
-            <w:proofErr w:type="spellEnd"/>
-            <w:r>
-              <w:rPr>
-                <w:b/>
-                <w:bCs/>
-                <w:sz w:val="24"/>
-                <w:szCs w:val="24"/>
-              </w:rPr>
-              <w:t xml:space="preserve"> ID</w:t>
+              <w:lastRenderedPageBreak/>
+              <w:t>Req ID</w:t>
             </w:r>
           </w:p>
         </w:tc>
@@ -4481,7 +4284,6 @@
                 <w:szCs w:val="24"/>
               </w:rPr>
             </w:pPr>
-            <w:proofErr w:type="spellStart"/>
             <w:r>
               <w:rPr>
                 <w:b/>
@@ -4489,17 +4291,7 @@
                 <w:sz w:val="24"/>
                 <w:szCs w:val="24"/>
               </w:rPr>
-              <w:t>Req</w:t>
-            </w:r>
-            <w:proofErr w:type="spellEnd"/>
-            <w:r>
-              <w:rPr>
-                <w:b/>
-                <w:bCs/>
-                <w:sz w:val="24"/>
-                <w:szCs w:val="24"/>
-              </w:rPr>
-              <w:t xml:space="preserve"> ID</w:t>
+              <w:t>Req ID</w:t>
             </w:r>
           </w:p>
         </w:tc>
@@ -4656,7 +4448,6 @@
                 <w:szCs w:val="24"/>
               </w:rPr>
             </w:pPr>
-            <w:proofErr w:type="spellStart"/>
             <w:r>
               <w:rPr>
                 <w:b/>
@@ -4664,17 +4455,7 @@
                 <w:sz w:val="24"/>
                 <w:szCs w:val="24"/>
               </w:rPr>
-              <w:t>Req</w:t>
-            </w:r>
-            <w:proofErr w:type="spellEnd"/>
-            <w:r>
-              <w:rPr>
-                <w:b/>
-                <w:bCs/>
-                <w:sz w:val="24"/>
-                <w:szCs w:val="24"/>
-              </w:rPr>
-              <w:t xml:space="preserve"> ID</w:t>
+              <w:t>Req ID</w:t>
             </w:r>
           </w:p>
         </w:tc>
@@ -4831,7 +4612,6 @@
                 <w:szCs w:val="24"/>
               </w:rPr>
             </w:pPr>
-            <w:proofErr w:type="spellStart"/>
             <w:r>
               <w:rPr>
                 <w:b/>
@@ -4839,17 +4619,7 @@
                 <w:sz w:val="24"/>
                 <w:szCs w:val="24"/>
               </w:rPr>
-              <w:t>Req</w:t>
-            </w:r>
-            <w:proofErr w:type="spellEnd"/>
-            <w:r>
-              <w:rPr>
-                <w:b/>
-                <w:bCs/>
-                <w:sz w:val="24"/>
-                <w:szCs w:val="24"/>
-              </w:rPr>
-              <w:t xml:space="preserve"> ID</w:t>
+              <w:t>Req ID</w:t>
             </w:r>
           </w:p>
         </w:tc>
@@ -4993,7 +4763,7 @@
 </file>
 
 <file path=word/endnotes.xml><?xml version="1.0" encoding="utf-8"?>
-<w:endnotes xmlns:wpc="http://schemas.microsoft.com/office/word/2010/wordprocessingCanvas" xmlns:cx="http://schemas.microsoft.com/office/drawing/2014/chartex" xmlns:mc="http://schemas.openxmlformats.org/markup-compatibility/2006" xmlns:o="urn:schemas-microsoft-com:office:office" xmlns:r="http://schemas.openxmlformats.org/officeDocument/2006/relationships" xmlns:m="http://schemas.openxmlformats.org/officeDocument/2006/math" xmlns:v="urn:schemas-microsoft-com:vml" xmlns:wp14="http://schemas.microsoft.com/office/word/2010/wordprocessingDrawing" xmlns:wp="http://schemas.openxmlformats.org/drawingml/2006/wordprocessingDrawing" xmlns:w10="urn:schemas-microsoft-com:office:word" xmlns:w="http://schemas.openxmlformats.org/wordprocessingml/2006/main" xmlns:w14="http://schemas.microsoft.com/office/word/2010/wordml" xmlns:w15="http://schemas.microsoft.com/office/word/2012/wordml" xmlns:w16se="http://schemas.microsoft.com/office/word/2015/wordml/symex" xmlns:wpg="http://schemas.microsoft.com/office/word/2010/wordprocessingGroup" xmlns:wpi="http://schemas.microsoft.com/office/word/2010/wordprocessingInk" xmlns:wne="http://schemas.microsoft.com/office/word/2006/wordml" xmlns:wps="http://schemas.microsoft.com/office/word/2010/wordprocessingShape" mc:Ignorable="w14 w15 w16se wp14">
+<w:endnotes xmlns:wpc="http://schemas.microsoft.com/office/word/2010/wordprocessingCanvas" xmlns:cx="http://schemas.microsoft.com/office/drawing/2014/chartex" xmlns:cx1="http://schemas.microsoft.com/office/drawing/2015/9/8/chartex" xmlns:cx2="http://schemas.microsoft.com/office/drawing/2015/10/21/chartex" xmlns:cx3="http://schemas.microsoft.com/office/drawing/2016/5/9/chartex" xmlns:cx4="http://schemas.microsoft.com/office/drawing/2016/5/10/chartex" xmlns:cx5="http://schemas.microsoft.com/office/drawing/2016/5/11/chartex" xmlns:cx6="http://schemas.microsoft.com/office/drawing/2016/5/12/chartex" xmlns:cx7="http://schemas.microsoft.com/office/drawing/2016/5/13/chartex" xmlns:cx8="http://schemas.microsoft.com/office/drawing/2016/5/14/chartex" xmlns:mc="http://schemas.openxmlformats.org/markup-compatibility/2006" xmlns:aink="http://schemas.microsoft.com/office/drawing/2016/ink" xmlns:am3d="http://schemas.microsoft.com/office/drawing/2017/model3d" xmlns:o="urn:schemas-microsoft-com:office:office" xmlns:r="http://schemas.openxmlformats.org/officeDocument/2006/relationships" xmlns:m="http://schemas.openxmlformats.org/officeDocument/2006/math" xmlns:v="urn:schemas-microsoft-com:vml" xmlns:wp14="http://schemas.microsoft.com/office/word/2010/wordprocessingDrawing" xmlns:wp="http://schemas.openxmlformats.org/drawingml/2006/wordprocessingDrawing" xmlns:w10="urn:schemas-microsoft-com:office:word" xmlns:w="http://schemas.openxmlformats.org/wordprocessingml/2006/main" xmlns:w14="http://schemas.microsoft.com/office/word/2010/wordml" xmlns:w15="http://schemas.microsoft.com/office/word/2012/wordml" xmlns:w16cid="http://schemas.microsoft.com/office/word/2016/wordml/cid" xmlns:w16se="http://schemas.microsoft.com/office/word/2015/wordml/symex" xmlns:wpg="http://schemas.microsoft.com/office/word/2010/wordprocessingGroup" xmlns:wpi="http://schemas.microsoft.com/office/word/2010/wordprocessingInk" xmlns:wne="http://schemas.microsoft.com/office/word/2006/wordml" xmlns:wps="http://schemas.microsoft.com/office/word/2010/wordprocessingShape" mc:Ignorable="w14 w15 w16se w16cid wp14">
   <w:endnote w:type="separator" w:id="-1">
     <w:p>
       <w:pPr>
@@ -5018,7 +4788,7 @@
 </file>
 
 <file path=word/footnotes.xml><?xml version="1.0" encoding="utf-8"?>
-<w:footnotes xmlns:wpc="http://schemas.microsoft.com/office/word/2010/wordprocessingCanvas" xmlns:cx="http://schemas.microsoft.com/office/drawing/2014/chartex" xmlns:mc="http://schemas.openxmlformats.org/markup-compatibility/2006" xmlns:o="urn:schemas-microsoft-com:office:office" xmlns:r="http://schemas.openxmlformats.org/officeDocument/2006/relationships" xmlns:m="http://schemas.openxmlformats.org/officeDocument/2006/math" xmlns:v="urn:schemas-microsoft-com:vml" xmlns:wp14="http://schemas.microsoft.com/office/word/2010/wordprocessingDrawing" xmlns:wp="http://schemas.openxmlformats.org/drawingml/2006/wordprocessingDrawing" xmlns:w10="urn:schemas-microsoft-com:office:word" xmlns:w="http://schemas.openxmlformats.org/wordprocessingml/2006/main" xmlns:w14="http://schemas.microsoft.com/office/word/2010/wordml" xmlns:w15="http://schemas.microsoft.com/office/word/2012/wordml" xmlns:w16se="http://schemas.microsoft.com/office/word/2015/wordml/symex" xmlns:wpg="http://schemas.microsoft.com/office/word/2010/wordprocessingGroup" xmlns:wpi="http://schemas.microsoft.com/office/word/2010/wordprocessingInk" xmlns:wne="http://schemas.microsoft.com/office/word/2006/wordml" xmlns:wps="http://schemas.microsoft.com/office/word/2010/wordprocessingShape" mc:Ignorable="w14 w15 w16se wp14">
+<w:footnotes xmlns:wpc="http://schemas.microsoft.com/office/word/2010/wordprocessingCanvas" xmlns:cx="http://schemas.microsoft.com/office/drawing/2014/chartex" xmlns:cx1="http://schemas.microsoft.com/office/drawing/2015/9/8/chartex" xmlns:cx2="http://schemas.microsoft.com/office/drawing/2015/10/21/chartex" xmlns:cx3="http://schemas.microsoft.com/office/drawing/2016/5/9/chartex" xmlns:cx4="http://schemas.microsoft.com/office/drawing/2016/5/10/chartex" xmlns:cx5="http://schemas.microsoft.com/office/drawing/2016/5/11/chartex" xmlns:cx6="http://schemas.microsoft.com/office/drawing/2016/5/12/chartex" xmlns:cx7="http://schemas.microsoft.com/office/drawing/2016/5/13/chartex" xmlns:cx8="http://schemas.microsoft.com/office/drawing/2016/5/14/chartex" xmlns:mc="http://schemas.openxmlformats.org/markup-compatibility/2006" xmlns:aink="http://schemas.microsoft.com/office/drawing/2016/ink" xmlns:am3d="http://schemas.microsoft.com/office/drawing/2017/model3d" xmlns:o="urn:schemas-microsoft-com:office:office" xmlns:r="http://schemas.openxmlformats.org/officeDocument/2006/relationships" xmlns:m="http://schemas.openxmlformats.org/officeDocument/2006/math" xmlns:v="urn:schemas-microsoft-com:vml" xmlns:wp14="http://schemas.microsoft.com/office/word/2010/wordprocessingDrawing" xmlns:wp="http://schemas.openxmlformats.org/drawingml/2006/wordprocessingDrawing" xmlns:w10="urn:schemas-microsoft-com:office:word" xmlns:w="http://schemas.openxmlformats.org/wordprocessingml/2006/main" xmlns:w14="http://schemas.microsoft.com/office/word/2010/wordml" xmlns:w15="http://schemas.microsoft.com/office/word/2012/wordml" xmlns:w16cid="http://schemas.microsoft.com/office/word/2016/wordml/cid" xmlns:w16se="http://schemas.microsoft.com/office/word/2015/wordml/symex" xmlns:wpg="http://schemas.microsoft.com/office/word/2010/wordprocessingGroup" xmlns:wpi="http://schemas.microsoft.com/office/word/2010/wordprocessingInk" xmlns:wne="http://schemas.microsoft.com/office/word/2006/wordml" xmlns:wps="http://schemas.microsoft.com/office/word/2010/wordprocessingShape" mc:Ignorable="w14 w15 w16se w16cid wp14">
   <w:footnote w:type="separator" w:id="-1">
     <w:p>
       <w:pPr>
@@ -5043,7 +4813,7 @@
 </file>
 
 <file path=word/header1.xml><?xml version="1.0" encoding="utf-8"?>
-<w:hdr xmlns:wpc="http://schemas.microsoft.com/office/word/2010/wordprocessingCanvas" xmlns:cx="http://schemas.microsoft.com/office/drawing/2014/chartex" xmlns:mc="http://schemas.openxmlformats.org/markup-compatibility/2006" xmlns:o="urn:schemas-microsoft-com:office:office" xmlns:r="http://schemas.openxmlformats.org/officeDocument/2006/relationships" xmlns:m="http://schemas.openxmlformats.org/officeDocument/2006/math" xmlns:v="urn:schemas-microsoft-com:vml" xmlns:wp14="http://schemas.microsoft.com/office/word/2010/wordprocessingDrawing" xmlns:wp="http://schemas.openxmlformats.org/drawingml/2006/wordprocessingDrawing" xmlns:w10="urn:schemas-microsoft-com:office:word" xmlns:w="http://schemas.openxmlformats.org/wordprocessingml/2006/main" xmlns:w14="http://schemas.microsoft.com/office/word/2010/wordml" xmlns:w15="http://schemas.microsoft.com/office/word/2012/wordml" xmlns:w16se="http://schemas.microsoft.com/office/word/2015/wordml/symex" xmlns:wpg="http://schemas.microsoft.com/office/word/2010/wordprocessingGroup" xmlns:wpi="http://schemas.microsoft.com/office/word/2010/wordprocessingInk" xmlns:wne="http://schemas.microsoft.com/office/word/2006/wordml" xmlns:wps="http://schemas.microsoft.com/office/word/2010/wordprocessingShape" mc:Ignorable="w14 w15 w16se wp14">
+<w:hdr xmlns:wpc="http://schemas.microsoft.com/office/word/2010/wordprocessingCanvas" xmlns:cx="http://schemas.microsoft.com/office/drawing/2014/chartex" xmlns:cx1="http://schemas.microsoft.com/office/drawing/2015/9/8/chartex" xmlns:cx2="http://schemas.microsoft.com/office/drawing/2015/10/21/chartex" xmlns:cx3="http://schemas.microsoft.com/office/drawing/2016/5/9/chartex" xmlns:cx4="http://schemas.microsoft.com/office/drawing/2016/5/10/chartex" xmlns:cx5="http://schemas.microsoft.com/office/drawing/2016/5/11/chartex" xmlns:cx6="http://schemas.microsoft.com/office/drawing/2016/5/12/chartex" xmlns:cx7="http://schemas.microsoft.com/office/drawing/2016/5/13/chartex" xmlns:cx8="http://schemas.microsoft.com/office/drawing/2016/5/14/chartex" xmlns:mc="http://schemas.openxmlformats.org/markup-compatibility/2006" xmlns:aink="http://schemas.microsoft.com/office/drawing/2016/ink" xmlns:am3d="http://schemas.microsoft.com/office/drawing/2017/model3d" xmlns:o="urn:schemas-microsoft-com:office:office" xmlns:r="http://schemas.openxmlformats.org/officeDocument/2006/relationships" xmlns:m="http://schemas.openxmlformats.org/officeDocument/2006/math" xmlns:v="urn:schemas-microsoft-com:vml" xmlns:wp14="http://schemas.microsoft.com/office/word/2010/wordprocessingDrawing" xmlns:wp="http://schemas.openxmlformats.org/drawingml/2006/wordprocessingDrawing" xmlns:w10="urn:schemas-microsoft-com:office:word" xmlns:w="http://schemas.openxmlformats.org/wordprocessingml/2006/main" xmlns:w14="http://schemas.microsoft.com/office/word/2010/wordml" xmlns:w15="http://schemas.microsoft.com/office/word/2012/wordml" xmlns:w16cid="http://schemas.microsoft.com/office/word/2016/wordml/cid" xmlns:w16se="http://schemas.microsoft.com/office/word/2015/wordml/symex" xmlns:wpg="http://schemas.microsoft.com/office/word/2010/wordprocessingGroup" xmlns:wpi="http://schemas.microsoft.com/office/word/2010/wordprocessingInk" xmlns:wne="http://schemas.microsoft.com/office/word/2006/wordml" xmlns:wps="http://schemas.microsoft.com/office/word/2010/wordprocessingShape" mc:Ignorable="w14 w15 w16se w16cid wp14">
   <w:tbl>
     <w:tblPr>
       <w:tblW w:w="9355" w:type="dxa"/>
@@ -5164,7 +4934,13 @@
             <w:rPr>
               <w:color w:val="767171" w:themeColor="background2" w:themeShade="80"/>
             </w:rPr>
-            <w:t xml:space="preserve"> Version:  0.1</w:t>
+            <w:t xml:space="preserve"> Version:  0.</w:t>
+          </w:r>
+          <w:r>
+            <w:rPr>
+              <w:color w:val="767171" w:themeColor="background2" w:themeShade="80"/>
+            </w:rPr>
+            <w:t>0</w:t>
           </w:r>
         </w:p>
       </w:tc>
@@ -5280,7 +5056,7 @@
 </file>
 
 <file path=word/numbering.xml><?xml version="1.0" encoding="utf-8"?>
-<w:numbering xmlns:wpc="http://schemas.microsoft.com/office/word/2010/wordprocessingCanvas" xmlns:cx="http://schemas.microsoft.com/office/drawing/2014/chartex" xmlns:mc="http://schemas.openxmlformats.org/markup-compatibility/2006" xmlns:o="urn:schemas-microsoft-com:office:office" xmlns:r="http://schemas.openxmlformats.org/officeDocument/2006/relationships" xmlns:m="http://schemas.openxmlformats.org/officeDocument/2006/math" xmlns:v="urn:schemas-microsoft-com:vml" xmlns:wp14="http://schemas.microsoft.com/office/word/2010/wordprocessingDrawing" xmlns:wp="http://schemas.openxmlformats.org/drawingml/2006/wordprocessingDrawing" xmlns:w10="urn:schemas-microsoft-com:office:word" xmlns:w="http://schemas.openxmlformats.org/wordprocessingml/2006/main" xmlns:w14="http://schemas.microsoft.com/office/word/2010/wordml" xmlns:w15="http://schemas.microsoft.com/office/word/2012/wordml" xmlns:w16se="http://schemas.microsoft.com/office/word/2015/wordml/symex" xmlns:wpg="http://schemas.microsoft.com/office/word/2010/wordprocessingGroup" xmlns:wpi="http://schemas.microsoft.com/office/word/2010/wordprocessingInk" xmlns:wne="http://schemas.microsoft.com/office/word/2006/wordml" xmlns:wps="http://schemas.microsoft.com/office/word/2010/wordprocessingShape" mc:Ignorable="w14 w15 w16se wp14">
+<w:numbering xmlns:wpc="http://schemas.microsoft.com/office/word/2010/wordprocessingCanvas" xmlns:cx="http://schemas.microsoft.com/office/drawing/2014/chartex" xmlns:cx1="http://schemas.microsoft.com/office/drawing/2015/9/8/chartex" xmlns:cx2="http://schemas.microsoft.com/office/drawing/2015/10/21/chartex" xmlns:cx3="http://schemas.microsoft.com/office/drawing/2016/5/9/chartex" xmlns:cx4="http://schemas.microsoft.com/office/drawing/2016/5/10/chartex" xmlns:cx5="http://schemas.microsoft.com/office/drawing/2016/5/11/chartex" xmlns:cx6="http://schemas.microsoft.com/office/drawing/2016/5/12/chartex" xmlns:cx7="http://schemas.microsoft.com/office/drawing/2016/5/13/chartex" xmlns:cx8="http://schemas.microsoft.com/office/drawing/2016/5/14/chartex" xmlns:mc="http://schemas.openxmlformats.org/markup-compatibility/2006" xmlns:aink="http://schemas.microsoft.com/office/drawing/2016/ink" xmlns:am3d="http://schemas.microsoft.com/office/drawing/2017/model3d" xmlns:o="urn:schemas-microsoft-com:office:office" xmlns:r="http://schemas.openxmlformats.org/officeDocument/2006/relationships" xmlns:m="http://schemas.openxmlformats.org/officeDocument/2006/math" xmlns:v="urn:schemas-microsoft-com:vml" xmlns:wp14="http://schemas.microsoft.com/office/word/2010/wordprocessingDrawing" xmlns:wp="http://schemas.openxmlformats.org/drawingml/2006/wordprocessingDrawing" xmlns:w10="urn:schemas-microsoft-com:office:word" xmlns:w="http://schemas.openxmlformats.org/wordprocessingml/2006/main" xmlns:w14="http://schemas.microsoft.com/office/word/2010/wordml" xmlns:w15="http://schemas.microsoft.com/office/word/2012/wordml" xmlns:w16cid="http://schemas.microsoft.com/office/word/2016/wordml/cid" xmlns:w16se="http://schemas.microsoft.com/office/word/2015/wordml/symex" xmlns:wpg="http://schemas.microsoft.com/office/word/2010/wordprocessingGroup" xmlns:wpi="http://schemas.microsoft.com/office/word/2010/wordprocessingInk" xmlns:wne="http://schemas.microsoft.com/office/word/2006/wordml" xmlns:wps="http://schemas.microsoft.com/office/word/2010/wordprocessingShape" mc:Ignorable="w14 w15 w16se w16cid wp14">
   <w:abstractNum w:abstractNumId="0" w15:restartNumberingAfterBreak="0">
     <w:nsid w:val="0983087E"/>
     <w:multiLevelType w:val="singleLevel"/>
@@ -5565,7 +5341,7 @@
 </file>
 
 <file path=word/styles.xml><?xml version="1.0" encoding="utf-8"?>
-<w:styles xmlns:mc="http://schemas.openxmlformats.org/markup-compatibility/2006" xmlns:r="http://schemas.openxmlformats.org/officeDocument/2006/relationships" xmlns:w="http://schemas.openxmlformats.org/wordprocessingml/2006/main" xmlns:w14="http://schemas.microsoft.com/office/word/2010/wordml" xmlns:w15="http://schemas.microsoft.com/office/word/2012/wordml" xmlns:w16se="http://schemas.microsoft.com/office/word/2015/wordml/symex" mc:Ignorable="w14 w15 w16se">
+<w:styles xmlns:mc="http://schemas.openxmlformats.org/markup-compatibility/2006" xmlns:r="http://schemas.openxmlformats.org/officeDocument/2006/relationships" xmlns:w="http://schemas.openxmlformats.org/wordprocessingml/2006/main" xmlns:w14="http://schemas.microsoft.com/office/word/2010/wordml" xmlns:w15="http://schemas.microsoft.com/office/word/2012/wordml" xmlns:w16cid="http://schemas.microsoft.com/office/word/2016/wordml/cid" xmlns:w16se="http://schemas.microsoft.com/office/word/2015/wordml/symex" mc:Ignorable="w14 w15 w16se w16cid">
   <w:docDefaults>
     <w:rPrDefault>
       <w:rPr>
@@ -5581,7 +5357,7 @@
       </w:pPr>
     </w:pPrDefault>
   </w:docDefaults>
-  <w:latentStyles w:defLockedState="0" w:defUIPriority="99" w:defSemiHidden="0" w:defUnhideWhenUsed="0" w:defQFormat="0" w:count="371">
+  <w:latentStyles w:defLockedState="0" w:defUIPriority="99" w:defSemiHidden="0" w:defUnhideWhenUsed="0" w:defQFormat="0" w:count="377">
     <w:lsdException w:name="Normal" w:uiPriority="0" w:qFormat="1"/>
     <w:lsdException w:name="heading 1" w:uiPriority="9" w:qFormat="1"/>
     <w:lsdException w:name="heading 2" w:semiHidden="1" w:uiPriority="9" w:unhideWhenUsed="1" w:qFormat="1"/>
@@ -5729,11 +5505,8 @@
     <w:lsdException w:name="Table 3D effects 3" w:semiHidden="1" w:unhideWhenUsed="1"/>
     <w:lsdException w:name="Table Contemporary" w:semiHidden="1" w:unhideWhenUsed="1"/>
     <w:lsdException w:name="Table Elegant" w:semiHidden="1" w:unhideWhenUsed="1"/>
-    <w:lsdException w:name="Table Professional" w:semiHidden="1" w:unhideWhenUsed="1"/>
     <w:lsdException w:name="Table Subtle 1" w:semiHidden="1" w:unhideWhenUsed="1"/>
     <w:lsdException w:name="Table Subtle 2" w:semiHidden="1" w:unhideWhenUsed="1"/>
-    <w:lsdException w:name="Table Web 1" w:semiHidden="1" w:unhideWhenUsed="1"/>
-    <w:lsdException w:name="Table Web 2" w:semiHidden="1" w:unhideWhenUsed="1"/>
     <w:lsdException w:name="Table Web 3" w:semiHidden="1" w:unhideWhenUsed="1"/>
     <w:lsdException w:name="Balloon Text" w:semiHidden="1" w:unhideWhenUsed="1"/>
     <w:lsdException w:name="Table Grid" w:uiPriority="39"/>
@@ -5953,6 +5726,12 @@
     <w:lsdException w:name="List Table 5 Dark Accent 6" w:uiPriority="50"/>
     <w:lsdException w:name="List Table 6 Colorful Accent 6" w:uiPriority="51"/>
     <w:lsdException w:name="List Table 7 Colorful Accent 6" w:uiPriority="52"/>
+    <w:lsdException w:name="Mention" w:semiHidden="1" w:unhideWhenUsed="1"/>
+    <w:lsdException w:name="Smart Hyperlink" w:semiHidden="1" w:unhideWhenUsed="1"/>
+    <w:lsdException w:name="Hashtag" w:semiHidden="1" w:unhideWhenUsed="1"/>
+    <w:lsdException w:name="Unresolved Mention" w:semiHidden="1" w:unhideWhenUsed="1"/>
+    <w:lsdException w:name="Smart Link" w:semiHidden="1" w:unhideWhenUsed="1"/>
+    <w:lsdException w:name="Smart Link Error" w:semiHidden="1" w:unhideWhenUsed="1"/>
   </w:latentStyles>
   <w:style w:type="paragraph" w:default="1" w:styleId="Normal">
     <w:name w:val="Normal"/>
@@ -6561,7 +6340,7 @@
 </file>
 
 <file path=customXml/itemProps1.xml><?xml version="1.0" encoding="utf-8"?>
-<ds:datastoreItem xmlns:ds="http://schemas.openxmlformats.org/officeDocument/2006/customXml" ds:itemID="{5A70EBF4-60D1-47E6-A742-E1A0BA4AF661}">
+<ds:datastoreItem xmlns:ds="http://schemas.openxmlformats.org/officeDocument/2006/customXml" ds:itemID="{3ECBB02B-596E-4BE8-95EA-5F4807037C69}">
   <ds:schemaRefs>
     <ds:schemaRef ds:uri="http://schemas.openxmlformats.org/officeDocument/2006/bibliography"/>
   </ds:schemaRefs>

</xml_diff>